<commit_message>
added course assistant and removed the outdated useless crap
</commit_message>
<xml_diff>
--- a/Kamil Janowski - Curriculum Vitae.docx
+++ b/Kamil Janowski - Curriculum Vitae.docx
@@ -114,13 +114,13 @@
         <w:tblLook w:val="04A0" w:firstRow="1" w:lastRow="0" w:firstColumn="1" w:lastColumn="0" w:noHBand="0" w:noVBand="1"/>
       </w:tblPr>
       <w:tblGrid>
-        <w:gridCol w:w="4814"/>
-        <w:gridCol w:w="4814"/>
+        <w:gridCol w:w="3544"/>
+        <w:gridCol w:w="6084"/>
       </w:tblGrid>
       <w:tr>
         <w:tc>
           <w:tcPr>
-            <w:tcW w:w="4814" w:type="dxa"/>
+            <w:tcW w:w="3544" w:type="dxa"/>
             <w:shd w:val="clear" w:color="DEEAF6" w:themeColor="accent1" w:themeTint="33" w:fill="auto"/>
           </w:tcPr>
           <w:p>
@@ -139,7 +139,7 @@
         </w:tc>
         <w:tc>
           <w:tcPr>
-            <w:tcW w:w="4814" w:type="dxa"/>
+            <w:tcW w:w="6084" w:type="dxa"/>
             <w:shd w:val="clear" w:color="DEEAF6" w:themeColor="accent1" w:themeTint="33" w:fill="auto"/>
           </w:tcPr>
           <w:p>
@@ -160,7 +160,7 @@
       <w:tr>
         <w:tc>
           <w:tcPr>
-            <w:tcW w:w="4814" w:type="dxa"/>
+            <w:tcW w:w="3544" w:type="dxa"/>
             <w:shd w:val="clear" w:color="DEEAF6" w:themeColor="accent1" w:themeTint="33" w:fill="auto"/>
           </w:tcPr>
           <w:p>
@@ -179,7 +179,7 @@
         </w:tc>
         <w:tc>
           <w:tcPr>
-            <w:tcW w:w="4814" w:type="dxa"/>
+            <w:tcW w:w="6084" w:type="dxa"/>
             <w:shd w:val="clear" w:color="DEEAF6" w:themeColor="accent1" w:themeTint="33" w:fill="auto"/>
           </w:tcPr>
           <w:p>
@@ -192,7 +192,13 @@
               <w:rPr>
                 <w:lang w:val="pl-PL"/>
               </w:rPr>
-              <w:t>Patterities 1B 23</w:t>
+              <w:t>Patteritie</w:t>
+            </w:r>
+            <w:r>
+              <w:rPr>
+                <w:lang w:val="pl-PL"/>
+              </w:rPr>
+              <w:t xml:space="preserve"> 1B 23</w:t>
             </w:r>
           </w:p>
           <w:p>
@@ -221,7 +227,7 @@
       <w:tr>
         <w:tc>
           <w:tcPr>
-            <w:tcW w:w="4814" w:type="dxa"/>
+            <w:tcW w:w="3544" w:type="dxa"/>
             <w:shd w:val="clear" w:color="DEEAF6" w:themeColor="accent1" w:themeTint="33" w:fill="auto"/>
           </w:tcPr>
           <w:p>
@@ -240,7 +246,7 @@
         </w:tc>
         <w:tc>
           <w:tcPr>
-            <w:tcW w:w="4814" w:type="dxa"/>
+            <w:tcW w:w="6084" w:type="dxa"/>
             <w:shd w:val="clear" w:color="DEEAF6" w:themeColor="accent1" w:themeTint="33" w:fill="auto"/>
           </w:tcPr>
           <w:p>
@@ -261,7 +267,7 @@
       <w:tr>
         <w:tc>
           <w:tcPr>
-            <w:tcW w:w="4814" w:type="dxa"/>
+            <w:tcW w:w="3544" w:type="dxa"/>
             <w:shd w:val="clear" w:color="DEEAF6" w:themeColor="accent1" w:themeTint="33" w:fill="auto"/>
           </w:tcPr>
           <w:p>
@@ -280,7 +286,7 @@
         </w:tc>
         <w:tc>
           <w:tcPr>
-            <w:tcW w:w="4814" w:type="dxa"/>
+            <w:tcW w:w="6084" w:type="dxa"/>
             <w:shd w:val="clear" w:color="DEEAF6" w:themeColor="accent1" w:themeTint="33" w:fill="auto"/>
           </w:tcPr>
           <w:p>
@@ -335,13 +341,13 @@
         <w:tblLook w:val="04A0" w:firstRow="1" w:lastRow="0" w:firstColumn="1" w:lastColumn="0" w:noHBand="0" w:noVBand="1"/>
       </w:tblPr>
       <w:tblGrid>
-        <w:gridCol w:w="3823"/>
-        <w:gridCol w:w="5805"/>
+        <w:gridCol w:w="3544"/>
+        <w:gridCol w:w="6084"/>
       </w:tblGrid>
       <w:tr>
         <w:tc>
           <w:tcPr>
-            <w:tcW w:w="3823" w:type="dxa"/>
+            <w:tcW w:w="3544" w:type="dxa"/>
           </w:tcPr>
           <w:p>
             <w:pPr>
@@ -359,7 +365,7 @@
         </w:tc>
         <w:tc>
           <w:tcPr>
-            <w:tcW w:w="5805" w:type="dxa"/>
+            <w:tcW w:w="6084" w:type="dxa"/>
           </w:tcPr>
           <w:p>
             <w:pPr>
@@ -379,7 +385,59 @@
       <w:tr>
         <w:tc>
           <w:tcPr>
-            <w:tcW w:w="3823" w:type="dxa"/>
+            <w:tcW w:w="3544" w:type="dxa"/>
+          </w:tcPr>
+          <w:p>
+            <w:pPr>
+              <w:rPr>
+                <w:lang w:val="pl-PL"/>
+              </w:rPr>
+            </w:pPr>
+            <w:r>
+              <w:rPr>
+                <w:lang w:val="pl-PL"/>
+              </w:rPr>
+              <w:t>January 2015 – until now</w:t>
+            </w:r>
+          </w:p>
+        </w:tc>
+        <w:tc>
+          <w:tcPr>
+            <w:tcW w:w="6084" w:type="dxa"/>
+          </w:tcPr>
+          <w:p>
+            <w:pPr>
+              <w:rPr>
+                <w:lang w:val="pl-PL"/>
+              </w:rPr>
+            </w:pPr>
+            <w:r>
+              <w:rPr>
+                <w:lang w:val="en-US"/>
+              </w:rPr>
+              <w:t>University of J</w:t>
+            </w:r>
+            <w:r>
+              <w:rPr>
+                <w:lang w:val="en-US"/>
+              </w:rPr>
+              <w:t>yväskylä</w:t>
+            </w:r>
+            <w:r>
+              <w:rPr>
+                <w:lang w:val="en-US"/>
+              </w:rPr>
+              <w:t xml:space="preserve"> – Course Assistant for Service Oriented Architecture course</w:t>
+            </w:r>
+            <w:bookmarkStart w:id="0" w:name="_GoBack"/>
+            <w:bookmarkEnd w:id="0"/>
+          </w:p>
+        </w:tc>
+      </w:tr>
+      <w:tr>
+        <w:tc>
+          <w:tcPr>
+            <w:tcW w:w="3544" w:type="dxa"/>
           </w:tcPr>
           <w:p>
             <w:pPr>
@@ -397,7 +455,7 @@
         </w:tc>
         <w:tc>
           <w:tcPr>
-            <w:tcW w:w="5805" w:type="dxa"/>
+            <w:tcW w:w="6084" w:type="dxa"/>
           </w:tcPr>
           <w:p>
             <w:pPr>
@@ -439,7 +497,7 @@
       <w:tr>
         <w:tc>
           <w:tcPr>
-            <w:tcW w:w="3823" w:type="dxa"/>
+            <w:tcW w:w="3544" w:type="dxa"/>
           </w:tcPr>
           <w:p>
             <w:pPr>
@@ -457,7 +515,7 @@
         </w:tc>
         <w:tc>
           <w:tcPr>
-            <w:tcW w:w="5805" w:type="dxa"/>
+            <w:tcW w:w="6084" w:type="dxa"/>
           </w:tcPr>
           <w:p>
             <w:pPr>
@@ -480,7 +538,7 @@
       <w:tr>
         <w:tc>
           <w:tcPr>
-            <w:tcW w:w="3823" w:type="dxa"/>
+            <w:tcW w:w="3544" w:type="dxa"/>
           </w:tcPr>
           <w:p>
             <w:pPr>
@@ -498,7 +556,7 @@
         </w:tc>
         <w:tc>
           <w:tcPr>
-            <w:tcW w:w="5805" w:type="dxa"/>
+            <w:tcW w:w="6084" w:type="dxa"/>
           </w:tcPr>
           <w:p>
             <w:pPr>
@@ -509,27 +567,19 @@
                 <w:lang w:val="en-US"/>
               </w:rPr>
             </w:pPr>
-            <w:proofErr w:type="spellStart"/>
-            <w:r>
-              <w:rPr>
-                <w:lang w:val="en-US"/>
-              </w:rPr>
-              <w:t>Aboo</w:t>
-            </w:r>
-            <w:proofErr w:type="spellEnd"/>
-            <w:r>
-              <w:rPr>
-                <w:lang w:val="en-US"/>
-              </w:rPr>
-              <w:t xml:space="preserve"> Technology – internship as a mobile applications developer</w:t>
-            </w:r>
-          </w:p>
-        </w:tc>
-      </w:tr>
-      <w:tr>
-        <w:tc>
-          <w:tcPr>
-            <w:tcW w:w="3823" w:type="dxa"/>
+            <w:r>
+              <w:rPr>
+                <w:lang w:val="en-US"/>
+              </w:rPr>
+              <w:t>Aboo Technology – internship as a mobile applications developer</w:t>
+            </w:r>
+          </w:p>
+        </w:tc>
+      </w:tr>
+      <w:tr>
+        <w:tc>
+          <w:tcPr>
+            <w:tcW w:w="3544" w:type="dxa"/>
           </w:tcPr>
           <w:p>
             <w:pPr>
@@ -547,7 +597,7 @@
         </w:tc>
         <w:tc>
           <w:tcPr>
-            <w:tcW w:w="5805" w:type="dxa"/>
+            <w:tcW w:w="6084" w:type="dxa"/>
           </w:tcPr>
           <w:p>
             <w:pPr>
@@ -699,28 +749,12 @@
                 <w:lang w:val="en-US"/>
               </w:rPr>
             </w:pPr>
-            <w:proofErr w:type="spellStart"/>
-            <w:r>
-              <w:rPr>
-                <w:lang w:val="en-US"/>
-              </w:rPr>
-              <w:t>Qt</w:t>
-            </w:r>
-            <w:proofErr w:type="spellEnd"/>
-            <w:r>
-              <w:rPr>
-                <w:lang w:val="en-US"/>
-              </w:rPr>
-              <w:t xml:space="preserve"> Framework, </w:t>
-            </w:r>
-            <w:proofErr w:type="spellStart"/>
-            <w:r>
-              <w:rPr>
-                <w:lang w:val="en-US"/>
-              </w:rPr>
-              <w:t>WinAPI</w:t>
-            </w:r>
-            <w:proofErr w:type="spellEnd"/>
+            <w:r>
+              <w:rPr>
+                <w:lang w:val="en-US"/>
+              </w:rPr>
+              <w:t>Qt Framework, WinAPI</w:t>
+            </w:r>
           </w:p>
         </w:tc>
       </w:tr>
@@ -819,15 +853,7 @@
               <w:rPr>
                 <w:lang w:val="en-US"/>
               </w:rPr>
-              <w:t>Android, Spring</w:t>
-            </w:r>
-            <w:bookmarkStart w:id="0" w:name="_GoBack"/>
-            <w:bookmarkEnd w:id="0"/>
-            <w:r>
-              <w:rPr>
-                <w:lang w:val="en-US"/>
-              </w:rPr>
-              <w:t>,</w:t>
+              <w:t>Android, Spring,</w:t>
             </w:r>
             <w:r>
               <w:rPr>
@@ -839,63 +865,13 @@
               <w:rPr>
                 <w:lang w:val="en-US"/>
               </w:rPr>
-              <w:t xml:space="preserve"> Hibernate, </w:t>
-            </w:r>
-            <w:proofErr w:type="spellStart"/>
-            <w:r>
-              <w:rPr>
-                <w:lang w:val="en-US"/>
-              </w:rPr>
-              <w:t>Vaadin</w:t>
-            </w:r>
-            <w:proofErr w:type="spellEnd"/>
-            <w:r>
-              <w:rPr>
-                <w:lang w:val="en-US"/>
-              </w:rPr>
-              <w:t xml:space="preserve">, JUnit, </w:t>
-            </w:r>
-            <w:proofErr w:type="spellStart"/>
-            <w:r>
-              <w:rPr>
-                <w:lang w:val="en-US"/>
-              </w:rPr>
-              <w:t>Mockito</w:t>
-            </w:r>
-            <w:proofErr w:type="spellEnd"/>
-            <w:r>
-              <w:rPr>
-                <w:lang w:val="en-US"/>
-              </w:rPr>
-              <w:t xml:space="preserve">, </w:t>
-            </w:r>
-            <w:proofErr w:type="spellStart"/>
-            <w:r>
-              <w:rPr>
-                <w:lang w:val="en-US"/>
-              </w:rPr>
-              <w:t>EasyMock</w:t>
-            </w:r>
-            <w:proofErr w:type="spellEnd"/>
-            <w:r>
-              <w:rPr>
-                <w:lang w:val="en-US"/>
-              </w:rPr>
-              <w:t xml:space="preserve">, </w:t>
-            </w:r>
-            <w:proofErr w:type="spellStart"/>
-            <w:r>
-              <w:rPr>
-                <w:lang w:val="en-US"/>
-              </w:rPr>
-              <w:t>JBehave</w:t>
-            </w:r>
-            <w:proofErr w:type="spellEnd"/>
-            <w:r>
-              <w:rPr>
-                <w:lang w:val="en-US"/>
-              </w:rPr>
-              <w:t xml:space="preserve"> (BDD), Serenity</w:t>
+              <w:t xml:space="preserve"> Hibernate, Vaadin</w:t>
+            </w:r>
+            <w:r>
+              <w:rPr>
+                <w:lang w:val="en-US"/>
+              </w:rPr>
+              <w:t>, JUnit, Mockito, EasyMock, JBehave (BDD), Serenity</w:t>
             </w:r>
           </w:p>
         </w:tc>
@@ -1205,14 +1181,12 @@
                 <w:lang w:val="en-US"/>
               </w:rPr>
             </w:pPr>
-            <w:proofErr w:type="spellStart"/>
             <w:r>
               <w:rPr>
                 <w:lang w:val="en-US"/>
               </w:rPr>
               <w:t>Gradle</w:t>
             </w:r>
-            <w:proofErr w:type="spellEnd"/>
           </w:p>
         </w:tc>
         <w:tc>
@@ -1404,13 +1378,13 @@
         <w:tblLook w:val="04A0" w:firstRow="1" w:lastRow="0" w:firstColumn="1" w:lastColumn="0" w:noHBand="0" w:noVBand="1"/>
       </w:tblPr>
       <w:tblGrid>
-        <w:gridCol w:w="4814"/>
-        <w:gridCol w:w="4814"/>
+        <w:gridCol w:w="3544"/>
+        <w:gridCol w:w="6084"/>
       </w:tblGrid>
       <w:tr>
         <w:tc>
           <w:tcPr>
-            <w:tcW w:w="4814" w:type="dxa"/>
+            <w:tcW w:w="3544" w:type="dxa"/>
           </w:tcPr>
           <w:p>
             <w:pPr>
@@ -1434,7 +1408,7 @@
         </w:tc>
         <w:tc>
           <w:tcPr>
-            <w:tcW w:w="4814" w:type="dxa"/>
+            <w:tcW w:w="6084" w:type="dxa"/>
           </w:tcPr>
           <w:p>
             <w:pPr>
@@ -1452,22 +1426,20 @@
               <w:rPr>
                 <w:lang w:val="en-US"/>
               </w:rPr>
-              <w:t xml:space="preserve">sity of </w:t>
-            </w:r>
-            <w:proofErr w:type="spellStart"/>
-            <w:r>
-              <w:rPr>
-                <w:lang w:val="en-US"/>
-              </w:rPr>
-              <w:t>J</w:t>
-            </w:r>
-            <w:r>
-              <w:rPr>
-                <w:lang w:val="en-US"/>
-              </w:rPr>
-              <w:t>yväskylä</w:t>
-            </w:r>
-            <w:proofErr w:type="spellEnd"/>
+              <w:t>sity of J</w:t>
+            </w:r>
+            <w:r>
+              <w:rPr>
+                <w:lang w:val="en-US"/>
+              </w:rPr>
+              <w:t xml:space="preserve">yväskylä </w:t>
+            </w:r>
+            <w:r>
+              <w:rPr>
+                <w:lang w:val="en-US"/>
+              </w:rPr>
+              <w:t>(Finland)</w:t>
+            </w:r>
             <w:r>
               <w:rPr>
                 <w:lang w:val="en-US"/>
@@ -1478,152 +1450,107 @@
               <w:rPr>
                 <w:lang w:val="en-US"/>
               </w:rPr>
-              <w:t>(Finland)</w:t>
-            </w:r>
-            <w:r>
-              <w:rPr>
+              <w:t>–</w:t>
+            </w:r>
+            <w:r>
+              <w:rPr>
+                <w:lang w:val="en-US"/>
+              </w:rPr>
+              <w:t xml:space="preserve"> Master degree programme in</w:t>
+            </w:r>
+            <w:r>
+              <w:rPr>
+                <w:lang w:val="en-US"/>
+              </w:rPr>
+              <w:t xml:space="preserve"> Web Intelligence and Software Engineering</w:t>
+            </w:r>
+          </w:p>
+        </w:tc>
+      </w:tr>
+      <w:tr>
+        <w:tc>
+          <w:tcPr>
+            <w:tcW w:w="3544" w:type="dxa"/>
+          </w:tcPr>
+          <w:p>
+            <w:pPr>
+              <w:rPr>
+                <w:lang w:val="en-US"/>
+              </w:rPr>
+            </w:pPr>
+            <w:r>
+              <w:rPr>
+                <w:lang w:val="en-US"/>
+              </w:rPr>
+              <w:t>September 2012 – July 2013</w:t>
+            </w:r>
+          </w:p>
+        </w:tc>
+        <w:tc>
+          <w:tcPr>
+            <w:tcW w:w="6084" w:type="dxa"/>
+          </w:tcPr>
+          <w:p>
+            <w:pPr>
+              <w:rPr>
+                <w:shd w:val="clear" w:color="auto" w:fill="FFFFFF"/>
+                <w:lang w:val="en-US"/>
+              </w:rPr>
+            </w:pPr>
+            <w:r>
+              <w:rPr>
+                <w:shd w:val="clear" w:color="auto" w:fill="FFFFFF"/>
+                <w:lang w:val="en-US"/>
+              </w:rPr>
+              <w:t>Jyväskylä University of Applied Sciences</w:t>
+            </w:r>
+            <w:r>
+              <w:rPr>
+                <w:shd w:val="clear" w:color="auto" w:fill="FFFFFF"/>
                 <w:lang w:val="en-US"/>
               </w:rPr>
               <w:t xml:space="preserve"> </w:t>
             </w:r>
             <w:r>
               <w:rPr>
-                <w:lang w:val="en-US"/>
-              </w:rPr>
-              <w:t>–</w:t>
-            </w:r>
-            <w:r>
-              <w:rPr>
-                <w:lang w:val="en-US"/>
-              </w:rPr>
-              <w:t xml:space="preserve"> Master degree </w:t>
-            </w:r>
-            <w:proofErr w:type="spellStart"/>
-            <w:r>
-              <w:rPr>
-                <w:lang w:val="en-US"/>
-              </w:rPr>
-              <w:t>programme</w:t>
-            </w:r>
-            <w:proofErr w:type="spellEnd"/>
-            <w:r>
-              <w:rPr>
-                <w:lang w:val="en-US"/>
-              </w:rPr>
-              <w:t xml:space="preserve"> in</w:t>
-            </w:r>
-            <w:r>
-              <w:rPr>
-                <w:lang w:val="en-US"/>
-              </w:rPr>
-              <w:t xml:space="preserve"> Web Intelligence and Software Engineering</w:t>
-            </w:r>
-          </w:p>
-        </w:tc>
-      </w:tr>
-      <w:tr>
-        <w:tc>
-          <w:tcPr>
-            <w:tcW w:w="4814" w:type="dxa"/>
-          </w:tcPr>
-          <w:p>
-            <w:pPr>
-              <w:rPr>
-                <w:lang w:val="en-US"/>
-              </w:rPr>
-            </w:pPr>
-            <w:r>
-              <w:rPr>
-                <w:lang w:val="en-US"/>
-              </w:rPr>
-              <w:t>September 2012 – July 2013</w:t>
-            </w:r>
-          </w:p>
-        </w:tc>
-        <w:tc>
-          <w:tcPr>
-            <w:tcW w:w="4814" w:type="dxa"/>
-          </w:tcPr>
-          <w:p>
-            <w:pPr>
-              <w:rPr>
                 <w:shd w:val="clear" w:color="auto" w:fill="FFFFFF"/>
                 <w:lang w:val="en-US"/>
               </w:rPr>
-            </w:pPr>
-            <w:proofErr w:type="spellStart"/>
+              <w:t>(Fin</w:t>
+            </w:r>
             <w:r>
               <w:rPr>
                 <w:shd w:val="clear" w:color="auto" w:fill="FFFFFF"/>
                 <w:lang w:val="en-US"/>
               </w:rPr>
-              <w:t>Jyväskylä</w:t>
-            </w:r>
-            <w:proofErr w:type="spellEnd"/>
+              <w:t xml:space="preserve">land) - </w:t>
+            </w:r>
             <w:r>
               <w:rPr>
                 <w:shd w:val="clear" w:color="auto" w:fill="FFFFFF"/>
                 <w:lang w:val="en-US"/>
               </w:rPr>
-              <w:t xml:space="preserve"> University of Applied Sciences</w:t>
+              <w:t xml:space="preserve">ITPro </w:t>
             </w:r>
             <w:r>
               <w:rPr>
                 <w:shd w:val="clear" w:color="auto" w:fill="FFFFFF"/>
                 <w:lang w:val="en-US"/>
               </w:rPr>
-              <w:t xml:space="preserve"> </w:t>
-            </w:r>
+              <w:t>exchange student</w:t>
+            </w:r>
+          </w:p>
+          <w:p>
+            <w:pPr>
+              <w:rPr>
+                <w:lang w:val="en-US"/>
+              </w:rPr>
+            </w:pPr>
             <w:r>
               <w:rPr>
                 <w:shd w:val="clear" w:color="auto" w:fill="FFFFFF"/>
                 <w:lang w:val="en-US"/>
               </w:rPr>
-              <w:t>(Fin</w:t>
-            </w:r>
-            <w:r>
-              <w:rPr>
-                <w:shd w:val="clear" w:color="auto" w:fill="FFFFFF"/>
-                <w:lang w:val="en-US"/>
-              </w:rPr>
-              <w:t xml:space="preserve">land) - </w:t>
-            </w:r>
-            <w:proofErr w:type="spellStart"/>
-            <w:r>
-              <w:rPr>
-                <w:shd w:val="clear" w:color="auto" w:fill="FFFFFF"/>
-                <w:lang w:val="en-US"/>
-              </w:rPr>
-              <w:t>ITPro</w:t>
-            </w:r>
-            <w:proofErr w:type="spellEnd"/>
-            <w:r>
-              <w:rPr>
-                <w:shd w:val="clear" w:color="auto" w:fill="FFFFFF"/>
-                <w:lang w:val="en-US"/>
-              </w:rPr>
-              <w:t xml:space="preserve"> </w:t>
-            </w:r>
-            <w:r>
-              <w:rPr>
-                <w:shd w:val="clear" w:color="auto" w:fill="FFFFFF"/>
-                <w:lang w:val="en-US"/>
-              </w:rPr>
-              <w:t>exchange student</w:t>
-            </w:r>
-          </w:p>
-          <w:p>
-            <w:pPr>
-              <w:rPr>
-                <w:lang w:val="en-US"/>
-              </w:rPr>
-            </w:pPr>
-            <w:r>
-              <w:rPr>
-                <w:shd w:val="clear" w:color="auto" w:fill="FFFFFF"/>
-                <w:lang w:val="en-US"/>
-              </w:rPr>
-              <w:lastRenderedPageBreak/>
               <w:t>Graduated with the degree of Bachelor Of Engineering</w:t>
             </w:r>
           </w:p>
@@ -1632,7 +1559,7 @@
       <w:tr>
         <w:tc>
           <w:tcPr>
-            <w:tcW w:w="4814" w:type="dxa"/>
+            <w:tcW w:w="3544" w:type="dxa"/>
           </w:tcPr>
           <w:p>
             <w:pPr>
@@ -1651,7 +1578,7 @@
         </w:tc>
         <w:tc>
           <w:tcPr>
-            <w:tcW w:w="4814" w:type="dxa"/>
+            <w:tcW w:w="6084" w:type="dxa"/>
           </w:tcPr>
           <w:p>
             <w:pPr>
@@ -1708,7 +1635,7 @@
       <w:tr>
         <w:tc>
           <w:tcPr>
-            <w:tcW w:w="4814" w:type="dxa"/>
+            <w:tcW w:w="3544" w:type="dxa"/>
           </w:tcPr>
           <w:p>
             <w:pPr>
@@ -1726,7 +1653,7 @@
         </w:tc>
         <w:tc>
           <w:tcPr>
-            <w:tcW w:w="4814" w:type="dxa"/>
+            <w:tcW w:w="6084" w:type="dxa"/>
           </w:tcPr>
           <w:p>
             <w:pPr>
@@ -1739,27 +1666,19 @@
                 <w:lang w:val="en-US"/>
               </w:rPr>
             </w:pPr>
-            <w:proofErr w:type="spellStart"/>
-            <w:r>
-              <w:rPr>
-                <w:lang w:val="en-US"/>
-              </w:rPr>
-              <w:t>Fontys</w:t>
-            </w:r>
-            <w:proofErr w:type="spellEnd"/>
-            <w:r>
-              <w:rPr>
-                <w:lang w:val="en-US"/>
-              </w:rPr>
-              <w:t xml:space="preserve"> University of Applied Sciences (Netherlands) – Erasmus exchange student</w:t>
-            </w:r>
-          </w:p>
-        </w:tc>
-      </w:tr>
-      <w:tr>
-        <w:tc>
-          <w:tcPr>
-            <w:tcW w:w="4814" w:type="dxa"/>
+            <w:r>
+              <w:rPr>
+                <w:lang w:val="en-US"/>
+              </w:rPr>
+              <w:t>Fontys University of Applied Sciences (Netherlands) – Erasmus exchange student</w:t>
+            </w:r>
+          </w:p>
+        </w:tc>
+      </w:tr>
+      <w:tr>
+        <w:tc>
+          <w:tcPr>
+            <w:tcW w:w="3544" w:type="dxa"/>
           </w:tcPr>
           <w:p>
             <w:pPr>
@@ -1777,7 +1696,7 @@
         </w:tc>
         <w:tc>
           <w:tcPr>
-            <w:tcW w:w="4814" w:type="dxa"/>
+            <w:tcW w:w="6084" w:type="dxa"/>
           </w:tcPr>
           <w:p>
             <w:pPr>
@@ -1846,13 +1765,13 @@
         <w:tblLook w:val="04A0" w:firstRow="1" w:lastRow="0" w:firstColumn="1" w:lastColumn="0" w:noHBand="0" w:noVBand="1"/>
       </w:tblPr>
       <w:tblGrid>
-        <w:gridCol w:w="4814"/>
-        <w:gridCol w:w="4814"/>
+        <w:gridCol w:w="3544"/>
+        <w:gridCol w:w="6084"/>
       </w:tblGrid>
       <w:tr>
         <w:tc>
           <w:tcPr>
-            <w:tcW w:w="4814" w:type="dxa"/>
+            <w:tcW w:w="3544" w:type="dxa"/>
           </w:tcPr>
           <w:p>
             <w:pPr>
@@ -1870,7 +1789,7 @@
         </w:tc>
         <w:tc>
           <w:tcPr>
-            <w:tcW w:w="4814" w:type="dxa"/>
+            <w:tcW w:w="6084" w:type="dxa"/>
           </w:tcPr>
           <w:p>
             <w:pPr>
@@ -1890,7 +1809,7 @@
       <w:tr>
         <w:tc>
           <w:tcPr>
-            <w:tcW w:w="4814" w:type="dxa"/>
+            <w:tcW w:w="3544" w:type="dxa"/>
           </w:tcPr>
           <w:p>
             <w:pPr>
@@ -1908,7 +1827,7 @@
         </w:tc>
         <w:tc>
           <w:tcPr>
-            <w:tcW w:w="4814" w:type="dxa"/>
+            <w:tcW w:w="6084" w:type="dxa"/>
           </w:tcPr>
           <w:p>
             <w:pPr>
@@ -2867,7 +2786,7 @@
 </file>
 
 <file path=customXml/itemProps1.xml><?xml version="1.0" encoding="utf-8"?>
-<ds:datastoreItem xmlns:ds="http://schemas.openxmlformats.org/officeDocument/2006/customXml" ds:itemID="{A73F83DE-C5C2-49CA-9E22-D7348B4B9786}">
+<ds:datastoreItem xmlns:ds="http://schemas.openxmlformats.org/officeDocument/2006/customXml" ds:itemID="{CC0753CD-E89B-4EB4-AD83-5F355690DE3D}">
   <ds:schemaRefs>
     <ds:schemaRef ds:uri="http://schemas.openxmlformats.org/officeDocument/2006/bibliography"/>
   </ds:schemaRefs>

</xml_diff>

<commit_message>
updated the format of the CV and added the information about the French experience
</commit_message>
<xml_diff>
--- a/Kamil Janowski - Curriculum Vitae.docx
+++ b/Kamil Janowski - Curriculum Vitae.docx
@@ -12,7 +12,7 @@
       <w:r>
         <w:rPr>
           <w:noProof/>
-          <w:lang w:eastAsia="fi-FI"/>
+          <w:lang w:val="fr-FR" w:eastAsia="fr-FR"/>
         </w:rPr>
         <w:drawing>
           <wp:anchor distT="0" distB="0" distL="114300" distR="114300" simplePos="0" relativeHeight="251658240" behindDoc="0" locked="0" layoutInCell="1" allowOverlap="1" wp14:anchorId="473C3168" wp14:editId="6B403A85">
@@ -126,11 +126,13 @@
           <w:p>
             <w:pPr>
               <w:rPr>
+                <w:b/>
                 <w:lang w:val="pl-PL"/>
               </w:rPr>
             </w:pPr>
             <w:r>
               <w:rPr>
+                <w:b/>
                 <w:lang w:val="pl-PL"/>
               </w:rPr>
               <w:t>Name and Surname</w:t>
@@ -166,11 +168,13 @@
           <w:p>
             <w:pPr>
               <w:rPr>
+                <w:b/>
                 <w:lang w:val="pl-PL"/>
               </w:rPr>
             </w:pPr>
             <w:r>
               <w:rPr>
+                <w:b/>
                 <w:lang w:val="pl-PL"/>
               </w:rPr>
               <w:t>Address</w:t>
@@ -192,34 +196,25 @@
               <w:rPr>
                 <w:lang w:val="pl-PL"/>
               </w:rPr>
-              <w:t>Patteritie</w:t>
-            </w:r>
+              <w:t>18 Rue Hebert</w:t>
+            </w:r>
+          </w:p>
+          <w:p>
             <w:r>
               <w:rPr>
                 <w:lang w:val="pl-PL"/>
               </w:rPr>
-              <w:t xml:space="preserve"> 1B 23</w:t>
-            </w:r>
-          </w:p>
-          <w:p>
-            <w:r>
+              <w:t>92140 Clamart</w:t>
+            </w:r>
+          </w:p>
+          <w:p>
+            <w:pPr>
               <w:rPr>
                 <w:lang w:val="pl-PL"/>
               </w:rPr>
-              <w:t>40520 Jy</w:t>
-            </w:r>
-            <w:r>
-              <w:t>väskylä</w:t>
-            </w:r>
-          </w:p>
-          <w:p>
-            <w:pPr>
-              <w:rPr>
-                <w:lang w:val="pl-PL"/>
-              </w:rPr>
-            </w:pPr>
-            <w:r>
-              <w:t>Finland</w:t>
+            </w:pPr>
+            <w:r>
+              <w:t>France</w:t>
             </w:r>
           </w:p>
         </w:tc>
@@ -233,11 +228,13 @@
           <w:p>
             <w:pPr>
               <w:rPr>
+                <w:b/>
                 <w:lang w:val="pl-PL"/>
               </w:rPr>
             </w:pPr>
             <w:r>
               <w:rPr>
+                <w:b/>
                 <w:lang w:val="pl-PL"/>
               </w:rPr>
               <w:t>Telephone</w:t>
@@ -259,7 +256,7 @@
               <w:rPr>
                 <w:lang w:val="pl-PL"/>
               </w:rPr>
-              <w:t>+358 40 5514966</w:t>
+              <w:t>+33 6 33 95 22 01</w:t>
             </w:r>
           </w:p>
         </w:tc>
@@ -273,11 +270,13 @@
           <w:p>
             <w:pPr>
               <w:rPr>
+                <w:b/>
                 <w:lang w:val="pl-PL"/>
               </w:rPr>
             </w:pPr>
             <w:r>
               <w:rPr>
+                <w:b/>
                 <w:lang w:val="pl-PL"/>
               </w:rPr>
               <w:t>E-mail address</w:t>
@@ -352,14 +351,31 @@
           <w:p>
             <w:pPr>
               <w:rPr>
-                <w:lang w:val="pl-PL"/>
-              </w:rPr>
-            </w:pPr>
-            <w:r>
-              <w:rPr>
-                <w:lang w:val="pl-PL"/>
-              </w:rPr>
-              <w:t>January 2013 – until now</w:t>
+                <w:b/>
+                <w:lang w:val="en-US"/>
+              </w:rPr>
+            </w:pPr>
+            <w:r>
+              <w:rPr>
+                <w:b/>
+                <w:lang w:val="en-US"/>
+              </w:rPr>
+              <w:t>January 2016 – until now</w:t>
+            </w:r>
+          </w:p>
+          <w:p>
+            <w:pPr>
+              <w:rPr>
+                <w:b/>
+                <w:lang w:val="en-US"/>
+              </w:rPr>
+            </w:pPr>
+            <w:r>
+              <w:rPr>
+                <w:b/>
+                <w:lang w:val="en-US"/>
+              </w:rPr>
+              <w:t>Paris - France</w:t>
             </w:r>
           </w:p>
         </w:tc>
@@ -370,15 +386,111 @@
           <w:p>
             <w:pPr>
               <w:rPr>
-                <w:lang w:val="pl-PL"/>
-              </w:rPr>
-            </w:pPr>
-            <w:r>
-              <w:rPr>
-                <w:lang w:val="pl-PL"/>
-              </w:rPr>
-              <w:t>Descom Oy – Java Developer</w:t>
-            </w:r>
+                <w:b/>
+                <w:lang w:val="en-US"/>
+              </w:rPr>
+            </w:pPr>
+            <w:r>
+              <w:rPr>
+                <w:b/>
+                <w:lang w:val="en-US"/>
+              </w:rPr>
+              <w:t>CAST Software</w:t>
+            </w:r>
+            <w:r>
+              <w:rPr>
+                <w:b/>
+                <w:lang w:val="en-US"/>
+              </w:rPr>
+              <w:t xml:space="preserve"> – Java developer</w:t>
+            </w:r>
+          </w:p>
+          <w:p>
+            <w:pPr>
+              <w:rPr>
+                <w:lang w:val="en-US"/>
+              </w:rPr>
+            </w:pPr>
+            <w:r>
+              <w:rPr>
+                <w:lang w:val="en-US"/>
+              </w:rPr>
+              <w:t>Development and maintenance of CAST – the family of applications for measuring the software quality</w:t>
+            </w:r>
+            <w:r>
+              <w:rPr>
+                <w:lang w:val="en-US"/>
+              </w:rPr>
+              <w:t xml:space="preserve">, providing in the same time </w:t>
+            </w:r>
+            <w:r>
+              <w:rPr>
+                <w:lang w:val="en-US"/>
+              </w:rPr>
+              <w:t>a</w:t>
+            </w:r>
+            <w:r>
+              <w:rPr>
+                <w:lang w:val="en-US"/>
+              </w:rPr>
+              <w:t xml:space="preserve"> unified user experience regardless of the programming languages and technologies used in the application that </w:t>
+            </w:r>
+            <w:r>
+              <w:rPr>
+                <w:lang w:val="en-US"/>
+              </w:rPr>
+              <w:t>it analyses.</w:t>
+            </w:r>
+          </w:p>
+          <w:p>
+            <w:pPr>
+              <w:rPr>
+                <w:i/>
+                <w:lang w:val="en-US"/>
+              </w:rPr>
+            </w:pPr>
+            <w:r>
+              <w:rPr>
+                <w:i/>
+                <w:lang w:val="en-US"/>
+              </w:rPr>
+              <w:t>Technologies used: Jav</w:t>
+            </w:r>
+            <w:r>
+              <w:rPr>
+                <w:i/>
+                <w:lang w:val="en-US"/>
+              </w:rPr>
+              <w:t>a 6, Java 7, Hibernate, Spring, Felix (OSGi framework), AngularJS, Ant, Maven, PostgreSQL</w:t>
+            </w:r>
+            <w:r>
+              <w:rPr>
+                <w:i/>
+                <w:lang w:val="en-US"/>
+              </w:rPr>
+              <w:t>, Karma, Node.js</w:t>
+            </w:r>
+            <w:r>
+              <w:rPr>
+                <w:i/>
+                <w:lang w:val="en-US"/>
+              </w:rPr>
+              <w:t>, Jasmine</w:t>
+            </w:r>
+            <w:r>
+              <w:rPr>
+                <w:i/>
+                <w:lang w:val="en-US"/>
+              </w:rPr>
+              <w:t>, Grunt</w:t>
+            </w:r>
+          </w:p>
+          <w:p>
+            <w:pPr>
+              <w:rPr>
+                <w:lang w:val="en-US"/>
+              </w:rPr>
+            </w:pPr>
           </w:p>
         </w:tc>
       </w:tr>
@@ -390,14 +502,45 @@
           <w:p>
             <w:pPr>
               <w:rPr>
-                <w:lang w:val="pl-PL"/>
-              </w:rPr>
-            </w:pPr>
-            <w:r>
-              <w:rPr>
-                <w:lang w:val="pl-PL"/>
-              </w:rPr>
-              <w:t>January 2015 – until now</w:t>
+                <w:b/>
+                <w:lang w:val="en-US"/>
+              </w:rPr>
+            </w:pPr>
+            <w:r>
+              <w:rPr>
+                <w:b/>
+                <w:lang w:val="en-US"/>
+              </w:rPr>
+              <w:t xml:space="preserve">January 2013 – </w:t>
+            </w:r>
+            <w:r>
+              <w:rPr>
+                <w:b/>
+                <w:lang w:val="en-US"/>
+              </w:rPr>
+              <w:t>December 2015</w:t>
+            </w:r>
+          </w:p>
+          <w:p>
+            <w:pPr>
+              <w:rPr>
+                <w:b/>
+                <w:lang w:val="en-US"/>
+              </w:rPr>
+            </w:pPr>
+            <w:r>
+              <w:rPr>
+                <w:b/>
+                <w:lang w:val="en-US"/>
+              </w:rPr>
+              <w:t>Jyväskylä</w:t>
+            </w:r>
+            <w:r>
+              <w:rPr>
+                <w:b/>
+                <w:lang w:val="en-US"/>
+              </w:rPr>
+              <w:t xml:space="preserve"> - Finland</w:t>
             </w:r>
           </w:p>
         </w:tc>
@@ -408,29 +551,91 @@
           <w:p>
             <w:pPr>
               <w:rPr>
-                <w:lang w:val="pl-PL"/>
-              </w:rPr>
-            </w:pPr>
-            <w:r>
-              <w:rPr>
-                <w:lang w:val="en-US"/>
-              </w:rPr>
-              <w:t>University of J</w:t>
-            </w:r>
-            <w:r>
-              <w:rPr>
-                <w:lang w:val="en-US"/>
-              </w:rPr>
-              <w:t>yväskylä</w:t>
-            </w:r>
-            <w:r>
-              <w:rPr>
-                <w:lang w:val="en-US"/>
-              </w:rPr>
-              <w:t xml:space="preserve"> – Course Assistant for Service Oriented Architecture course</w:t>
-            </w:r>
-            <w:bookmarkStart w:id="0" w:name="_GoBack"/>
-            <w:bookmarkEnd w:id="0"/>
+                <w:b/>
+                <w:lang w:val="en-US"/>
+              </w:rPr>
+            </w:pPr>
+            <w:r>
+              <w:rPr>
+                <w:b/>
+                <w:lang w:val="en-US"/>
+              </w:rPr>
+              <w:t>Descom Oy – Java Developer</w:t>
+            </w:r>
+          </w:p>
+          <w:p>
+            <w:pPr>
+              <w:rPr>
+                <w:lang w:val="en-US"/>
+              </w:rPr>
+            </w:pPr>
+            <w:r>
+              <w:rPr>
+                <w:lang w:val="en-US"/>
+              </w:rPr>
+              <w:t xml:space="preserve">Development of transport optimization system aiming </w:t>
+            </w:r>
+            <w:r>
+              <w:rPr>
+                <w:lang w:val="en-US"/>
+              </w:rPr>
+              <w:t xml:space="preserve">to minimalize the cost of </w:t>
+            </w:r>
+            <w:r>
+              <w:rPr>
+                <w:lang w:val="en-US"/>
+              </w:rPr>
+              <w:t>transportation of</w:t>
+            </w:r>
+            <w:r>
+              <w:rPr>
+                <w:lang w:val="en-US"/>
+              </w:rPr>
+              <w:t xml:space="preserve"> goods with trucks, planes and cargo ships</w:t>
+            </w:r>
+            <w:r>
+              <w:rPr>
+                <w:lang w:val="en-US"/>
+              </w:rPr>
+              <w:t>. It included providing various integrations with external services provided by multiple ERP systems and carrier APIs.</w:t>
+            </w:r>
+          </w:p>
+          <w:p>
+            <w:pPr>
+              <w:rPr>
+                <w:i/>
+                <w:lang w:val="en-US"/>
+              </w:rPr>
+            </w:pPr>
+            <w:r>
+              <w:rPr>
+                <w:i/>
+                <w:lang w:val="en-US"/>
+              </w:rPr>
+              <w:t xml:space="preserve">Technologies used: Java 6, Java 7, Hibernate, Spring, EJB v2 and v3, </w:t>
+            </w:r>
+            <w:r>
+              <w:rPr>
+                <w:i/>
+                <w:lang w:val="en-US"/>
+              </w:rPr>
+              <w:t>Mockito, JBehave, Serenity (selenium based framework), Dojo, KnockoutJS, JQuery, T-SQL, Maven</w:t>
+            </w:r>
+            <w:r>
+              <w:rPr>
+                <w:i/>
+                <w:lang w:val="en-US"/>
+              </w:rPr>
+              <w:t>, SOAP, REST</w:t>
+            </w:r>
+          </w:p>
+          <w:p>
+            <w:pPr>
+              <w:rPr>
+                <w:i/>
+                <w:lang w:val="en-US"/>
+              </w:rPr>
+            </w:pPr>
           </w:p>
         </w:tc>
       </w:tr>
@@ -442,14 +647,45 @@
           <w:p>
             <w:pPr>
               <w:rPr>
-                <w:lang w:val="pl-PL"/>
-              </w:rPr>
-            </w:pPr>
-            <w:r>
-              <w:rPr>
-                <w:lang w:val="en-US"/>
-              </w:rPr>
-              <w:t>September 2012 – December 2012</w:t>
+                <w:b/>
+                <w:lang w:val="en-US"/>
+              </w:rPr>
+            </w:pPr>
+            <w:r>
+              <w:rPr>
+                <w:b/>
+                <w:lang w:val="en-US"/>
+              </w:rPr>
+              <w:t>January 201</w:t>
+            </w:r>
+            <w:r>
+              <w:rPr>
+                <w:b/>
+                <w:lang w:val="en-US"/>
+              </w:rPr>
+              <w:t>5 – December 2015</w:t>
+            </w:r>
+          </w:p>
+          <w:p>
+            <w:pPr>
+              <w:rPr>
+                <w:b/>
+                <w:lang w:val="en-US"/>
+              </w:rPr>
+            </w:pPr>
+            <w:r>
+              <w:rPr>
+                <w:b/>
+                <w:lang w:val="en-US"/>
+              </w:rPr>
+              <w:t>Jyväskylä</w:t>
+            </w:r>
+            <w:r>
+              <w:rPr>
+                <w:b/>
+                <w:lang w:val="en-US"/>
+              </w:rPr>
+              <w:t xml:space="preserve"> - Finland</w:t>
             </w:r>
           </w:p>
         </w:tc>
@@ -460,37 +696,53 @@
           <w:p>
             <w:pPr>
               <w:rPr>
-                <w:lang w:val="en-US"/>
-              </w:rPr>
-            </w:pPr>
-            <w:r>
-              <w:rPr>
-                <w:shd w:val="clear" w:color="auto" w:fill="FFFFFF"/>
-                <w:lang w:val="en-US"/>
-              </w:rPr>
-              <w:t>J</w:t>
-            </w:r>
-            <w:r>
-              <w:rPr>
-                <w:shd w:val="clear" w:color="auto" w:fill="FFFFFF"/>
-                <w:lang w:val="en-US"/>
-              </w:rPr>
-              <w:t>AMK</w:t>
-            </w:r>
-            <w:r>
-              <w:rPr>
-                <w:shd w:val="clear" w:color="auto" w:fill="FFFFFF"/>
-                <w:lang w:val="en-US"/>
-              </w:rPr>
-              <w:t xml:space="preserve"> University of Applied Sciences</w:t>
-            </w:r>
-            <w:r>
-              <w:rPr>
-                <w:shd w:val="clear" w:color="auto" w:fill="FFFFFF"/>
-                <w:lang w:val="en-US"/>
-              </w:rPr>
-              <w:t xml:space="preserve"> – go developer</w:t>
-            </w:r>
+                <w:b/>
+                <w:lang w:val="en-US"/>
+              </w:rPr>
+            </w:pPr>
+            <w:r>
+              <w:rPr>
+                <w:b/>
+                <w:lang w:val="en-US"/>
+              </w:rPr>
+              <w:t>University of Jyväskylä – Course Assistant for Service Oriented Architecture course</w:t>
+            </w:r>
+          </w:p>
+          <w:p>
+            <w:pPr>
+              <w:rPr>
+                <w:lang w:val="en-US"/>
+              </w:rPr>
+            </w:pPr>
+            <w:r>
+              <w:rPr>
+                <w:lang w:val="en-US"/>
+              </w:rPr>
+              <w:t>Involved helping other students with performing exercises concerning inter-service communication as well as presenting parts of the lecture.</w:t>
+            </w:r>
+          </w:p>
+          <w:p>
+            <w:pPr>
+              <w:rPr>
+                <w:i/>
+                <w:lang w:val="fr-FR"/>
+              </w:rPr>
+            </w:pPr>
+            <w:r>
+              <w:rPr>
+                <w:i/>
+                <w:lang w:val="fr-FR"/>
+              </w:rPr>
+              <w:t>Technologies used: Java 7, Java 8, Python</w:t>
+            </w:r>
+          </w:p>
+          <w:p>
+            <w:pPr>
+              <w:rPr>
+                <w:i/>
+                <w:lang w:val="fr-FR"/>
+              </w:rPr>
+            </w:pPr>
           </w:p>
         </w:tc>
       </w:tr>
@@ -502,14 +754,169 @@
           <w:p>
             <w:pPr>
               <w:rPr>
+                <w:b/>
+                <w:lang w:val="en-US"/>
+              </w:rPr>
+            </w:pPr>
+            <w:r>
+              <w:rPr>
+                <w:b/>
+                <w:lang w:val="en-US"/>
+              </w:rPr>
+              <w:t>September 2012 – December 2012</w:t>
+            </w:r>
+          </w:p>
+          <w:p>
+            <w:pPr>
+              <w:rPr>
+                <w:b/>
                 <w:lang w:val="pl-PL"/>
               </w:rPr>
             </w:pPr>
             <w:r>
               <w:rPr>
-                <w:lang w:val="en-US"/>
-              </w:rPr>
+                <w:b/>
+                <w:lang w:val="en-US"/>
+              </w:rPr>
+              <w:t>Jyväskylä</w:t>
+            </w:r>
+            <w:r>
+              <w:rPr>
+                <w:b/>
+                <w:lang w:val="en-US"/>
+              </w:rPr>
+              <w:t xml:space="preserve"> - Finland</w:t>
+            </w:r>
+          </w:p>
+        </w:tc>
+        <w:tc>
+          <w:tcPr>
+            <w:tcW w:w="6084" w:type="dxa"/>
+          </w:tcPr>
+          <w:p>
+            <w:pPr>
+              <w:rPr>
+                <w:b/>
+                <w:shd w:val="clear" w:color="auto" w:fill="FFFFFF"/>
+                <w:lang w:val="en-US"/>
+              </w:rPr>
+            </w:pPr>
+            <w:r>
+              <w:rPr>
+                <w:b/>
+                <w:shd w:val="clear" w:color="auto" w:fill="FFFFFF"/>
+                <w:lang w:val="en-US"/>
+              </w:rPr>
+              <w:t>JAMK University of Applied Sciences – go developer</w:t>
+            </w:r>
+          </w:p>
+          <w:p>
+            <w:pPr>
+              <w:rPr>
+                <w:shd w:val="clear" w:color="auto" w:fill="FFFFFF"/>
+                <w:lang w:val="en-US"/>
+              </w:rPr>
+            </w:pPr>
+            <w:r>
+              <w:rPr>
+                <w:shd w:val="clear" w:color="auto" w:fill="FFFFFF"/>
+                <w:lang w:val="en-US"/>
+              </w:rPr>
+              <w:t>Development of the OSLC layer of</w:t>
+            </w:r>
+            <w:r>
+              <w:rPr>
+                <w:shd w:val="clear" w:color="auto" w:fill="FFFFFF"/>
+                <w:lang w:val="en-US"/>
+              </w:rPr>
+              <w:t xml:space="preserve"> the FreeNest project – a solution combining multiple open source projects for project management (FosWiki, Jenkins, Bugzilla etc.) into one, providing in the same time unified user experience for them all.</w:t>
+            </w:r>
+          </w:p>
+          <w:p>
+            <w:pPr>
+              <w:rPr>
+                <w:i/>
+                <w:shd w:val="clear" w:color="auto" w:fill="FFFFFF"/>
+                <w:lang w:val="en-US"/>
+              </w:rPr>
+            </w:pPr>
+            <w:r>
+              <w:rPr>
+                <w:i/>
+                <w:shd w:val="clear" w:color="auto" w:fill="FFFFFF"/>
+                <w:lang w:val="en-US"/>
+              </w:rPr>
+              <w:t>Technologies used: Go</w:t>
+            </w:r>
+          </w:p>
+          <w:p>
+            <w:pPr>
+              <w:rPr>
+                <w:i/>
+                <w:lang w:val="en-US"/>
+              </w:rPr>
+            </w:pPr>
+          </w:p>
+          <w:p>
+            <w:pPr>
+              <w:rPr>
+                <w:i/>
+                <w:lang w:val="en-US"/>
+              </w:rPr>
+            </w:pPr>
+          </w:p>
+          <w:p>
+            <w:pPr>
+              <w:rPr>
+                <w:i/>
+                <w:lang w:val="en-US"/>
+              </w:rPr>
+            </w:pPr>
+          </w:p>
+          <w:p>
+            <w:pPr>
+              <w:rPr>
+                <w:i/>
+                <w:lang w:val="en-US"/>
+              </w:rPr>
+            </w:pPr>
+          </w:p>
+        </w:tc>
+      </w:tr>
+      <w:tr>
+        <w:tc>
+          <w:tcPr>
+            <w:tcW w:w="3544" w:type="dxa"/>
+          </w:tcPr>
+          <w:p>
+            <w:pPr>
+              <w:rPr>
+                <w:b/>
+                <w:lang w:val="en-US"/>
+              </w:rPr>
+            </w:pPr>
+            <w:r>
+              <w:rPr>
+                <w:b/>
+                <w:lang w:val="en-US"/>
+              </w:rPr>
+              <w:lastRenderedPageBreak/>
               <w:t>December 2011 – January 2012</w:t>
+            </w:r>
+          </w:p>
+          <w:p>
+            <w:pPr>
+              <w:rPr>
+                <w:b/>
+                <w:lang w:val="en-US"/>
+              </w:rPr>
+            </w:pPr>
+            <w:r>
+              <w:rPr>
+                <w:b/>
+                <w:lang w:val="en-US"/>
+              </w:rPr>
+              <w:t>Kraków (Cracow)  - Poland</w:t>
             </w:r>
           </w:p>
         </w:tc>
@@ -523,41 +930,18 @@
                 <w:tab w:val="left" w:pos="3969"/>
               </w:tabs>
               <w:rPr>
-                <w:lang w:val="en-US"/>
-              </w:rPr>
-            </w:pPr>
-            <w:r>
-              <w:rPr>
+                <w:b/>
+                <w:lang w:val="en-US"/>
+              </w:rPr>
+            </w:pPr>
+            <w:r>
+              <w:rPr>
+                <w:b/>
                 <w:lang w:val="en-US"/>
               </w:rPr>
               <w:t>Antenna Software – Junior Java Developer</w:t>
             </w:r>
           </w:p>
-        </w:tc>
-      </w:tr>
-      <w:tr>
-        <w:tc>
-          <w:tcPr>
-            <w:tcW w:w="3544" w:type="dxa"/>
-          </w:tcPr>
-          <w:p>
-            <w:pPr>
-              <w:rPr>
-                <w:lang w:val="pl-PL"/>
-              </w:rPr>
-            </w:pPr>
-            <w:r>
-              <w:rPr>
-                <w:lang w:val="en-US"/>
-              </w:rPr>
-              <w:t>August 2011 – October 2011</w:t>
-            </w:r>
-          </w:p>
-        </w:tc>
-        <w:tc>
-          <w:tcPr>
-            <w:tcW w:w="6084" w:type="dxa"/>
-          </w:tcPr>
           <w:p>
             <w:pPr>
               <w:tabs>
@@ -571,45 +955,179 @@
               <w:rPr>
                 <w:lang w:val="en-US"/>
               </w:rPr>
-              <w:t>Aboo Technology – internship as a mobile applications developer</w:t>
-            </w:r>
-          </w:p>
-        </w:tc>
-      </w:tr>
-      <w:tr>
-        <w:tc>
-          <w:tcPr>
-            <w:tcW w:w="3544" w:type="dxa"/>
-          </w:tcPr>
-          <w:p>
-            <w:pPr>
-              <w:rPr>
-                <w:lang w:val="pl-PL"/>
-              </w:rPr>
-            </w:pPr>
-            <w:r>
-              <w:rPr>
-                <w:lang w:val="en-US"/>
-              </w:rPr>
-              <w:t>August 2010</w:t>
-            </w:r>
-          </w:p>
-        </w:tc>
-        <w:tc>
-          <w:tcPr>
-            <w:tcW w:w="6084" w:type="dxa"/>
-          </w:tcPr>
+              <w:t>Part time maintenance of AMP Studio – the solution allowing to create multiplatform mobile applications using Java.</w:t>
+            </w:r>
+          </w:p>
           <w:p>
             <w:pPr>
               <w:tabs>
                 <w:tab w:val="left" w:pos="3969"/>
               </w:tabs>
               <w:rPr>
-                <w:lang w:val="en-US"/>
-              </w:rPr>
-            </w:pPr>
-            <w:r>
-              <w:rPr>
+                <w:i/>
+                <w:lang w:val="en-US"/>
+              </w:rPr>
+            </w:pPr>
+            <w:r>
+              <w:rPr>
+                <w:i/>
+                <w:lang w:val="en-US"/>
+              </w:rPr>
+              <w:t>Used technologies: Java, Android Framework</w:t>
+            </w:r>
+          </w:p>
+          <w:p>
+            <w:pPr>
+              <w:tabs>
+                <w:tab w:val="left" w:pos="3969"/>
+              </w:tabs>
+              <w:rPr>
+                <w:i/>
+                <w:lang w:val="en-US"/>
+              </w:rPr>
+            </w:pPr>
+          </w:p>
+        </w:tc>
+      </w:tr>
+      <w:tr>
+        <w:tc>
+          <w:tcPr>
+            <w:tcW w:w="3544" w:type="dxa"/>
+          </w:tcPr>
+          <w:p>
+            <w:pPr>
+              <w:rPr>
+                <w:b/>
+                <w:lang w:val="en-US"/>
+              </w:rPr>
+            </w:pPr>
+            <w:r>
+              <w:rPr>
+                <w:b/>
+                <w:lang w:val="en-US"/>
+              </w:rPr>
+              <w:t>August 2011 – October 2011</w:t>
+            </w:r>
+          </w:p>
+          <w:p>
+            <w:pPr>
+              <w:rPr>
+                <w:b/>
+                <w:lang w:val="en-US"/>
+              </w:rPr>
+            </w:pPr>
+            <w:r>
+              <w:rPr>
+                <w:b/>
+                <w:lang w:val="en-US"/>
+              </w:rPr>
+              <w:t>Kraków (Cracow)  - Poland</w:t>
+            </w:r>
+          </w:p>
+        </w:tc>
+        <w:tc>
+          <w:tcPr>
+            <w:tcW w:w="6084" w:type="dxa"/>
+          </w:tcPr>
+          <w:p>
+            <w:pPr>
+              <w:tabs>
+                <w:tab w:val="left" w:pos="3969"/>
+              </w:tabs>
+              <w:rPr>
+                <w:b/>
+                <w:lang w:val="en-US"/>
+              </w:rPr>
+            </w:pPr>
+            <w:r>
+              <w:rPr>
+                <w:b/>
+                <w:lang w:val="en-US"/>
+              </w:rPr>
+              <w:t>Aboo Technology – internship as a mobile applications developer</w:t>
+            </w:r>
+          </w:p>
+          <w:p>
+            <w:pPr>
+              <w:tabs>
+                <w:tab w:val="left" w:pos="3969"/>
+              </w:tabs>
+              <w:rPr>
+                <w:lang w:val="en-US"/>
+              </w:rPr>
+            </w:pPr>
+            <w:r>
+              <w:rPr>
+                <w:lang w:val="en-US"/>
+              </w:rPr>
+              <w:t>Internship included development and maintenance of in-house android application for managing Nagios.</w:t>
+            </w:r>
+          </w:p>
+          <w:p>
+            <w:pPr>
+              <w:tabs>
+                <w:tab w:val="left" w:pos="3969"/>
+              </w:tabs>
+              <w:rPr>
+                <w:lang w:val="en-US"/>
+              </w:rPr>
+            </w:pPr>
+          </w:p>
+        </w:tc>
+      </w:tr>
+      <w:tr>
+        <w:tc>
+          <w:tcPr>
+            <w:tcW w:w="3544" w:type="dxa"/>
+          </w:tcPr>
+          <w:p>
+            <w:pPr>
+              <w:rPr>
+                <w:b/>
+                <w:lang w:val="en-US"/>
+              </w:rPr>
+            </w:pPr>
+            <w:r>
+              <w:rPr>
+                <w:b/>
+                <w:lang w:val="en-US"/>
+              </w:rPr>
+              <w:t>August 2010</w:t>
+            </w:r>
+          </w:p>
+          <w:p>
+            <w:pPr>
+              <w:rPr>
+                <w:b/>
+                <w:lang w:val="pl-PL"/>
+              </w:rPr>
+            </w:pPr>
+            <w:r>
+              <w:rPr>
+                <w:b/>
+                <w:lang w:val="en-US"/>
+              </w:rPr>
+              <w:t>Kraków (Cracow)  - Poland</w:t>
+            </w:r>
+          </w:p>
+        </w:tc>
+        <w:tc>
+          <w:tcPr>
+            <w:tcW w:w="6084" w:type="dxa"/>
+          </w:tcPr>
+          <w:p>
+            <w:pPr>
+              <w:tabs>
+                <w:tab w:val="left" w:pos="3969"/>
+              </w:tabs>
+              <w:rPr>
+                <w:b/>
+                <w:lang w:val="en-US"/>
+              </w:rPr>
+            </w:pPr>
+            <w:r>
+              <w:rPr>
+                <w:b/>
                 <w:lang w:val="en-US"/>
               </w:rPr>
               <w:t>Microsoft Corp. – internship as a translator of English Language (Microsoft’s summer internship program)</w:t>
@@ -636,7 +1154,7 @@
         <w:rPr>
           <w:lang w:val="en-US"/>
         </w:rPr>
-        <w:t>Knowledge</w:t>
+        <w:t>Technical skills</w:t>
       </w:r>
     </w:p>
     <w:tbl>
@@ -666,11 +1184,13 @@
           <w:p>
             <w:pPr>
               <w:rPr>
-                <w:lang w:val="en-US"/>
-              </w:rPr>
-            </w:pPr>
-            <w:r>
-              <w:rPr>
+                <w:b/>
+                <w:lang w:val="en-US"/>
+              </w:rPr>
+            </w:pPr>
+            <w:r>
+              <w:rPr>
+                <w:b/>
                 <w:lang w:val="en-US"/>
               </w:rPr>
               <w:t>Programming Languages</w:t>
@@ -799,6 +1319,12 @@
                 <w:lang w:val="en-US"/>
               </w:rPr>
             </w:pPr>
+            <w:r>
+              <w:rPr>
+                <w:lang w:val="en-US"/>
+              </w:rPr>
+              <w:t>.NET Framework, WP Framework</w:t>
+            </w:r>
           </w:p>
         </w:tc>
       </w:tr>
@@ -865,6 +1391,24 @@
               <w:rPr>
                 <w:lang w:val="en-US"/>
               </w:rPr>
+              <w:t xml:space="preserve"> T</w:t>
+            </w:r>
+            <w:r>
+              <w:rPr>
+                <w:lang w:val="en-US"/>
+              </w:rPr>
+              <w:t>hymeleaf</w:t>
+            </w:r>
+            <w:r>
+              <w:rPr>
+                <w:lang w:val="en-US"/>
+              </w:rPr>
+              <w:t>,</w:t>
+            </w:r>
+            <w:r>
+              <w:rPr>
+                <w:lang w:val="en-US"/>
+              </w:rPr>
               <w:t xml:space="preserve"> Hibernate, Vaadin</w:t>
             </w:r>
             <w:r>
@@ -872,6 +1416,12 @@
                 <w:lang w:val="en-US"/>
               </w:rPr>
               <w:t>, JUnit, Mockito, EasyMock, JBehave (BDD), Serenity</w:t>
+            </w:r>
+            <w:r>
+              <w:rPr>
+                <w:lang w:val="en-US"/>
+              </w:rPr>
+              <w:t>, OSGi</w:t>
             </w:r>
           </w:p>
         </w:tc>
@@ -967,6 +1517,24 @@
               </w:rPr>
               <w:t>dojo, jQuery, knockout, AngularJS</w:t>
             </w:r>
+            <w:r>
+              <w:rPr>
+                <w:lang w:val="en-US"/>
+              </w:rPr>
+              <w:t>, Node.js, Karma</w:t>
+            </w:r>
+            <w:r>
+              <w:rPr>
+                <w:lang w:val="en-US"/>
+              </w:rPr>
+              <w:t>, Jasmine</w:t>
+            </w:r>
+            <w:r>
+              <w:rPr>
+                <w:lang w:val="en-US"/>
+              </w:rPr>
+              <w:t>, Grunt</w:t>
+            </w:r>
           </w:p>
         </w:tc>
       </w:tr>
@@ -978,11 +1546,13 @@
           <w:p>
             <w:pPr>
               <w:rPr>
-                <w:lang w:val="en-US"/>
-              </w:rPr>
-            </w:pPr>
-            <w:r>
-              <w:rPr>
+                <w:b/>
+                <w:lang w:val="en-US"/>
+              </w:rPr>
+            </w:pPr>
+            <w:r>
+              <w:rPr>
+                <w:b/>
                 <w:lang w:val="en-US"/>
               </w:rPr>
               <w:t>Databases</w:t>
@@ -1094,6 +1664,19 @@
               <w:t>PL/SQL</w:t>
             </w:r>
           </w:p>
+          <w:p>
+            <w:pPr>
+              <w:rPr>
+                <w:lang w:val="en-US"/>
+              </w:rPr>
+            </w:pPr>
+            <w:r>
+              <w:rPr>
+                <w:lang w:val="en-US"/>
+              </w:rPr>
+              <w:t>PostgreSQL</w:t>
+            </w:r>
+          </w:p>
         </w:tc>
         <w:tc>
           <w:tcPr>
@@ -1116,11 +1699,13 @@
           <w:p>
             <w:pPr>
               <w:rPr>
-                <w:lang w:val="en-US"/>
-              </w:rPr>
-            </w:pPr>
-            <w:r>
-              <w:rPr>
+                <w:b/>
+                <w:lang w:val="en-US"/>
+              </w:rPr>
+            </w:pPr>
+            <w:r>
+              <w:rPr>
+                <w:b/>
                 <w:lang w:val="en-US"/>
               </w:rPr>
               <w:t>Build Systems</w:t>
@@ -1210,11 +1795,13 @@
           <w:p>
             <w:pPr>
               <w:rPr>
-                <w:lang w:val="en-US"/>
-              </w:rPr>
-            </w:pPr>
-            <w:r>
-              <w:rPr>
+                <w:b/>
+                <w:lang w:val="en-US"/>
+              </w:rPr>
+            </w:pPr>
+            <w:r>
+              <w:rPr>
+                <w:b/>
                 <w:lang w:val="en-US"/>
               </w:rPr>
               <w:t>Application servers</w:t>
@@ -1324,6 +1911,19 @@
                 <w:lang w:val="en-US"/>
               </w:rPr>
               <w:t>Spring Boot</w:t>
+            </w:r>
+          </w:p>
+          <w:p>
+            <w:pPr>
+              <w:rPr>
+                <w:lang w:val="en-US"/>
+              </w:rPr>
+            </w:pPr>
+            <w:r>
+              <w:rPr>
+                <w:lang w:val="en-US"/>
+              </w:rPr>
+              <w:t>Tomcat</w:t>
             </w:r>
           </w:p>
         </w:tc>
@@ -1389,22 +1989,46 @@
           <w:p>
             <w:pPr>
               <w:rPr>
-                <w:lang w:val="en-US"/>
-              </w:rPr>
-            </w:pPr>
-            <w:r>
-              <w:rPr>
+                <w:b/>
+                <w:lang w:val="en-US"/>
+              </w:rPr>
+            </w:pPr>
+            <w:r>
+              <w:rPr>
+                <w:b/>
                 <w:lang w:val="en-US"/>
               </w:rPr>
               <w:t xml:space="preserve">September </w:t>
             </w:r>
             <w:r>
               <w:rPr>
+                <w:b/>
                 <w:lang w:val="en-US"/>
               </w:rPr>
               <w:t>2014 – until now</w:t>
             </w:r>
           </w:p>
+          <w:p>
+            <w:pPr>
+              <w:rPr>
+                <w:lang w:val="en-US"/>
+              </w:rPr>
+            </w:pPr>
+            <w:r>
+              <w:rPr>
+                <w:b/>
+                <w:lang w:val="en-US"/>
+              </w:rPr>
+              <w:t>Jyväskylä</w:t>
+            </w:r>
+            <w:r>
+              <w:rPr>
+                <w:b/>
+                <w:lang w:val="en-US"/>
+              </w:rPr>
+              <w:t xml:space="preserve"> - Finland</w:t>
+            </w:r>
+          </w:p>
         </w:tc>
         <w:tc>
           <w:tcPr>
@@ -1418,45 +2042,30 @@
             </w:pPr>
             <w:r>
               <w:rPr>
+                <w:b/>
                 <w:lang w:val="en-US"/>
               </w:rPr>
               <w:t>Univer</w:t>
             </w:r>
             <w:r>
               <w:rPr>
-                <w:lang w:val="en-US"/>
-              </w:rPr>
-              <w:t>sity of J</w:t>
-            </w:r>
-            <w:r>
-              <w:rPr>
-                <w:lang w:val="en-US"/>
-              </w:rPr>
-              <w:t xml:space="preserve">yväskylä </w:t>
-            </w:r>
-            <w:r>
-              <w:rPr>
-                <w:lang w:val="en-US"/>
-              </w:rPr>
-              <w:t>(Finland)</w:t>
-            </w:r>
-            <w:r>
-              <w:rPr>
-                <w:lang w:val="en-US"/>
-              </w:rPr>
-              <w:t xml:space="preserve"> </w:t>
-            </w:r>
-            <w:r>
-              <w:rPr>
-                <w:lang w:val="en-US"/>
-              </w:rPr>
-              <w:t>–</w:t>
-            </w:r>
-            <w:r>
-              <w:rPr>
-                <w:lang w:val="en-US"/>
-              </w:rPr>
-              <w:t xml:space="preserve"> Master degree programme in</w:t>
+                <w:b/>
+                <w:lang w:val="en-US"/>
+              </w:rPr>
+              <w:t>sity of Jyväskylä</w:t>
+            </w:r>
+          </w:p>
+          <w:p>
+            <w:pPr>
+              <w:rPr>
+                <w:lang w:val="en-US"/>
+              </w:rPr>
+            </w:pPr>
+            <w:r>
+              <w:rPr>
+                <w:lang w:val="en-US"/>
+              </w:rPr>
+              <w:t>Master degree programme in</w:t>
             </w:r>
             <w:r>
               <w:rPr>
@@ -1464,6 +2073,28 @@
               </w:rPr>
               <w:t xml:space="preserve"> Web Intelligence and Software Engineering</w:t>
             </w:r>
+          </w:p>
+          <w:p>
+            <w:pPr>
+              <w:rPr>
+                <w:lang w:val="en-US"/>
+              </w:rPr>
+            </w:pPr>
+            <w:r>
+              <w:rPr>
+                <w:lang w:val="en-US"/>
+              </w:rPr>
+              <w:t>(thesis under development)</w:t>
+            </w:r>
+            <w:bookmarkStart w:id="0" w:name="_GoBack"/>
+            <w:bookmarkEnd w:id="0"/>
+          </w:p>
+          <w:p>
+            <w:pPr>
+              <w:rPr>
+                <w:lang w:val="en-US"/>
+              </w:rPr>
+            </w:pPr>
           </w:p>
         </w:tc>
       </w:tr>
@@ -1475,16 +2106,39 @@
           <w:p>
             <w:pPr>
               <w:rPr>
-                <w:lang w:val="en-US"/>
-              </w:rPr>
-            </w:pPr>
-            <w:r>
-              <w:rPr>
+                <w:b/>
+                <w:lang w:val="en-US"/>
+              </w:rPr>
+            </w:pPr>
+            <w:r>
+              <w:rPr>
+                <w:b/>
                 <w:lang w:val="en-US"/>
               </w:rPr>
               <w:t>September 2012 – July 2013</w:t>
             </w:r>
           </w:p>
+          <w:p>
+            <w:pPr>
+              <w:rPr>
+                <w:lang w:val="en-US"/>
+              </w:rPr>
+            </w:pPr>
+            <w:r>
+              <w:rPr>
+                <w:b/>
+                <w:lang w:val="en-US"/>
+              </w:rPr>
+              <w:t>Jyväskylä</w:t>
+            </w:r>
+            <w:r>
+              <w:rPr>
+                <w:b/>
+                <w:lang w:val="en-US"/>
+              </w:rPr>
+              <w:t xml:space="preserve"> - Finland</w:t>
+            </w:r>
+          </w:p>
         </w:tc>
         <w:tc>
           <w:tcPr>
@@ -1493,66 +2147,92 @@
           <w:p>
             <w:pPr>
               <w:rPr>
+                <w:b/>
                 <w:shd w:val="clear" w:color="auto" w:fill="FFFFFF"/>
                 <w:lang w:val="en-US"/>
               </w:rPr>
             </w:pPr>
             <w:r>
               <w:rPr>
+                <w:b/>
                 <w:shd w:val="clear" w:color="auto" w:fill="FFFFFF"/>
                 <w:lang w:val="en-US"/>
               </w:rPr>
               <w:t>Jyväskylä University of Applied Sciences</w:t>
             </w:r>
-            <w:r>
+          </w:p>
+          <w:p>
+            <w:pPr>
               <w:rPr>
                 <w:shd w:val="clear" w:color="auto" w:fill="FFFFFF"/>
                 <w:lang w:val="en-US"/>
               </w:rPr>
-              <w:t xml:space="preserve"> </w:t>
-            </w:r>
+            </w:pPr>
             <w:r>
               <w:rPr>
                 <w:shd w:val="clear" w:color="auto" w:fill="FFFFFF"/>
                 <w:lang w:val="en-US"/>
               </w:rPr>
-              <w:t>(Fin</w:t>
+              <w:t xml:space="preserve">ITPro </w:t>
             </w:r>
             <w:r>
               <w:rPr>
                 <w:shd w:val="clear" w:color="auto" w:fill="FFFFFF"/>
                 <w:lang w:val="en-US"/>
               </w:rPr>
-              <w:t xml:space="preserve">land) - </w:t>
-            </w:r>
-            <w:r>
+              <w:t>exchange student</w:t>
+            </w:r>
+          </w:p>
+          <w:p>
+            <w:pPr>
               <w:rPr>
                 <w:shd w:val="clear" w:color="auto" w:fill="FFFFFF"/>
                 <w:lang w:val="en-US"/>
               </w:rPr>
-              <w:t xml:space="preserve">ITPro </w:t>
-            </w:r>
+            </w:pPr>
             <w:r>
               <w:rPr>
                 <w:shd w:val="clear" w:color="auto" w:fill="FFFFFF"/>
                 <w:lang w:val="en-US"/>
               </w:rPr>
-              <w:t>exchange student</w:t>
-            </w:r>
-          </w:p>
-          <w:p>
-            <w:pPr>
-              <w:rPr>
-                <w:lang w:val="en-US"/>
-              </w:rPr>
-            </w:pPr>
-            <w:r>
+              <w:t>Graduated with the degree of Bachelor Of Engineering</w:t>
+            </w:r>
+          </w:p>
+          <w:p>
+            <w:pPr>
               <w:rPr>
                 <w:shd w:val="clear" w:color="auto" w:fill="FFFFFF"/>
                 <w:lang w:val="en-US"/>
               </w:rPr>
-              <w:t>Graduated with the degree of Bachelor Of Engineering</w:t>
-            </w:r>
+            </w:pPr>
+            <w:r>
+              <w:rPr>
+                <w:shd w:val="clear" w:color="auto" w:fill="FFFFFF"/>
+                <w:lang w:val="en-US"/>
+              </w:rPr>
+              <w:t xml:space="preserve">The bachelor thesis available under: </w:t>
+            </w:r>
+            <w:r>
+              <w:rPr>
+                <w:shd w:val="clear" w:color="auto" w:fill="FFFFFF"/>
+                <w:lang w:val="en-US"/>
+              </w:rPr>
+              <w:t>https://github.com/kamiljano/PCRemote</w:t>
+            </w:r>
+          </w:p>
+          <w:p>
+            <w:pPr>
+              <w:rPr>
+                <w:lang w:val="en-US"/>
+              </w:rPr>
+            </w:pPr>
+          </w:p>
+          <w:p>
+            <w:pPr>
+              <w:rPr>
+                <w:lang w:val="en-US"/>
+              </w:rPr>
+            </w:pPr>
           </w:p>
         </w:tc>
       </w:tr>
@@ -1564,17 +2244,34 @@
           <w:p>
             <w:pPr>
               <w:rPr>
-                <w:lang w:val="en-US"/>
-              </w:rPr>
-            </w:pPr>
-            <w:r>
-              <w:rPr>
+                <w:b/>
+                <w:lang w:val="en-US"/>
+              </w:rPr>
+            </w:pPr>
+            <w:r>
+              <w:rPr>
+                <w:b/>
                 <w:lang w:val="en-US"/>
               </w:rPr>
               <w:lastRenderedPageBreak/>
               <w:t>October 2009 – July 2013</w:t>
             </w:r>
           </w:p>
+          <w:p>
+            <w:pPr>
+              <w:rPr>
+                <w:b/>
+                <w:lang w:val="en-US"/>
+              </w:rPr>
+            </w:pPr>
+            <w:r>
+              <w:rPr>
+                <w:b/>
+                <w:lang w:val="en-US"/>
+              </w:rPr>
+              <w:t>Kraków (Cracow)  - Poland</w:t>
+            </w:r>
+          </w:p>
         </w:tc>
         <w:tc>
           <w:tcPr>
@@ -1588,21 +2285,23 @@
             </w:pPr>
             <w:r>
               <w:rPr>
+                <w:b/>
                 <w:lang w:val="en-US"/>
               </w:rPr>
               <w:t>Cracow University of Technology</w:t>
             </w:r>
-            <w:r>
-              <w:rPr>
-                <w:lang w:val="en-US"/>
-              </w:rPr>
-              <w:t xml:space="preserve"> (Poland)</w:t>
-            </w:r>
-            <w:r>
-              <w:rPr>
-                <w:lang w:val="en-US"/>
-              </w:rPr>
-              <w:t xml:space="preserve"> – Computer Science</w:t>
+          </w:p>
+          <w:p>
+            <w:pPr>
+              <w:rPr>
+                <w:lang w:val="en-US"/>
+              </w:rPr>
+            </w:pPr>
+            <w:r>
+              <w:rPr>
+                <w:lang w:val="en-US"/>
+              </w:rPr>
+              <w:t>Computer Science</w:t>
             </w:r>
           </w:p>
           <w:p>
@@ -1629,6 +2328,42 @@
               </w:rPr>
               <w:t xml:space="preserve"> degree of Bachelor Of Engineering</w:t>
             </w:r>
+          </w:p>
+          <w:p>
+            <w:pPr>
+              <w:rPr>
+                <w:shd w:val="clear" w:color="auto" w:fill="FFFFFF"/>
+                <w:lang w:val="en-US"/>
+              </w:rPr>
+            </w:pPr>
+            <w:r>
+              <w:rPr>
+                <w:shd w:val="clear" w:color="auto" w:fill="FFFFFF"/>
+                <w:lang w:val="en-US"/>
+              </w:rPr>
+              <w:t xml:space="preserve">The bachelor thesis available under: </w:t>
+            </w:r>
+            <w:r>
+              <w:rPr>
+                <w:shd w:val="clear" w:color="auto" w:fill="FFFFFF"/>
+                <w:lang w:val="en-US"/>
+              </w:rPr>
+              <w:t>https</w:t>
+            </w:r>
+            <w:r>
+              <w:rPr>
+                <w:shd w:val="clear" w:color="auto" w:fill="FFFFFF"/>
+                <w:lang w:val="en-US"/>
+              </w:rPr>
+              <w:t>://github.com/kamiljano/PCRemote</w:t>
+            </w:r>
+          </w:p>
+          <w:p>
+            <w:pPr>
+              <w:rPr>
+                <w:lang w:val="en-US"/>
+              </w:rPr>
+            </w:pPr>
           </w:p>
         </w:tc>
       </w:tr>
@@ -1640,14 +2375,31 @@
           <w:p>
             <w:pPr>
               <w:rPr>
-                <w:lang w:val="en-US"/>
-              </w:rPr>
-            </w:pPr>
-            <w:r>
-              <w:rPr>
+                <w:b/>
+                <w:lang w:val="en-US"/>
+              </w:rPr>
+            </w:pPr>
+            <w:r>
+              <w:rPr>
+                <w:b/>
                 <w:lang w:val="en-US"/>
               </w:rPr>
               <w:t>February 2011 – July 2011</w:t>
+            </w:r>
+          </w:p>
+          <w:p>
+            <w:pPr>
+              <w:rPr>
+                <w:b/>
+                <w:lang w:val="en-US"/>
+              </w:rPr>
+            </w:pPr>
+            <w:r>
+              <w:rPr>
+                <w:b/>
+                <w:lang w:val="en-US"/>
+              </w:rPr>
+              <w:t>Eindhoven - Netherlands</w:t>
             </w:r>
           </w:p>
         </w:tc>
@@ -1668,62 +2420,107 @@
             </w:pPr>
             <w:r>
               <w:rPr>
-                <w:lang w:val="en-US"/>
-              </w:rPr>
-              <w:t>Fontys University of Applied Sciences (Netherlands) – Erasmus exchange student</w:t>
-            </w:r>
-          </w:p>
-        </w:tc>
-      </w:tr>
-      <w:tr>
-        <w:tc>
-          <w:tcPr>
-            <w:tcW w:w="3544" w:type="dxa"/>
-          </w:tcPr>
-          <w:p>
-            <w:pPr>
-              <w:rPr>
-                <w:lang w:val="en-US"/>
-              </w:rPr>
-            </w:pPr>
-            <w:r>
-              <w:rPr>
-                <w:lang w:val="en-US"/>
-              </w:rPr>
-              <w:t>October 2008 – July 2009</w:t>
-            </w:r>
-          </w:p>
-        </w:tc>
-        <w:tc>
-          <w:tcPr>
-            <w:tcW w:w="6084" w:type="dxa"/>
-          </w:tcPr>
+                <w:b/>
+                <w:lang w:val="en-US"/>
+              </w:rPr>
+              <w:t>Fontys University of Applied Sciences</w:t>
+            </w:r>
+            <w:r>
+              <w:rPr>
+                <w:lang w:val="en-US"/>
+              </w:rPr>
+              <w:t xml:space="preserve"> </w:t>
+            </w:r>
+          </w:p>
           <w:p>
             <w:pPr>
               <w:tabs>
                 <w:tab w:val="left" w:pos="3969"/>
               </w:tabs>
-              <w:rPr>
-                <w:lang w:val="en-US"/>
-              </w:rPr>
-            </w:pPr>
-            <w:r>
-              <w:rPr>
-                <w:lang w:val="en-US"/>
-              </w:rPr>
-              <w:t xml:space="preserve">Silesian University of Technology </w:t>
-            </w:r>
-            <w:r>
-              <w:rPr>
-                <w:lang w:val="en-US"/>
-              </w:rPr>
-              <w:t xml:space="preserve">(Poland) </w:t>
-            </w:r>
-            <w:r>
-              <w:rPr>
-                <w:lang w:val="en-US"/>
-              </w:rPr>
-              <w:t>– Computer Science</w:t>
+              <w:suppressAutoHyphens/>
+              <w:spacing w:line="276" w:lineRule="auto"/>
+              <w:rPr>
+                <w:lang w:val="en-US"/>
+              </w:rPr>
+            </w:pPr>
+            <w:r>
+              <w:rPr>
+                <w:lang w:val="en-US"/>
+              </w:rPr>
+              <w:t>Erasmus – student exchange programme</w:t>
+            </w:r>
+          </w:p>
+          <w:p>
+            <w:pPr>
+              <w:tabs>
+                <w:tab w:val="left" w:pos="3969"/>
+              </w:tabs>
+              <w:suppressAutoHyphens/>
+              <w:spacing w:line="276" w:lineRule="auto"/>
+              <w:rPr>
+                <w:lang w:val="en-US"/>
+              </w:rPr>
+            </w:pPr>
+          </w:p>
+        </w:tc>
+      </w:tr>
+      <w:tr>
+        <w:tc>
+          <w:tcPr>
+            <w:tcW w:w="3544" w:type="dxa"/>
+          </w:tcPr>
+          <w:p>
+            <w:pPr>
+              <w:rPr>
+                <w:b/>
+                <w:lang w:val="en-US"/>
+              </w:rPr>
+            </w:pPr>
+            <w:r>
+              <w:rPr>
+                <w:b/>
+                <w:lang w:val="en-US"/>
+              </w:rPr>
+              <w:t>October 2008 – July 2009</w:t>
+            </w:r>
+          </w:p>
+        </w:tc>
+        <w:tc>
+          <w:tcPr>
+            <w:tcW w:w="6084" w:type="dxa"/>
+          </w:tcPr>
+          <w:p>
+            <w:pPr>
+              <w:tabs>
+                <w:tab w:val="left" w:pos="3969"/>
+              </w:tabs>
+              <w:rPr>
+                <w:b/>
+                <w:lang w:val="en-US"/>
+              </w:rPr>
+            </w:pPr>
+            <w:r>
+              <w:rPr>
+                <w:b/>
+                <w:lang w:val="en-US"/>
+              </w:rPr>
+              <w:t>Silesian University of Technology</w:t>
+            </w:r>
+          </w:p>
+          <w:p>
+            <w:pPr>
+              <w:tabs>
+                <w:tab w:val="left" w:pos="3969"/>
+              </w:tabs>
+              <w:rPr>
+                <w:lang w:val="en-US"/>
+              </w:rPr>
+            </w:pPr>
+            <w:r>
+              <w:rPr>
+                <w:lang w:val="en-US"/>
+              </w:rPr>
+              <w:t>Computer Science</w:t>
             </w:r>
           </w:p>
         </w:tc>
@@ -1776,11 +2573,13 @@
           <w:p>
             <w:pPr>
               <w:rPr>
-                <w:lang w:val="en-US"/>
-              </w:rPr>
-            </w:pPr>
-            <w:r>
-              <w:rPr>
+                <w:b/>
+                <w:lang w:val="en-US"/>
+              </w:rPr>
+            </w:pPr>
+            <w:r>
+              <w:rPr>
+                <w:b/>
                 <w:lang w:val="en-US"/>
               </w:rPr>
               <w:t>Polish</w:t>
@@ -1814,11 +2613,13 @@
           <w:p>
             <w:pPr>
               <w:rPr>
-                <w:lang w:val="en-US"/>
-              </w:rPr>
-            </w:pPr>
-            <w:r>
-              <w:rPr>
+                <w:b/>
+                <w:lang w:val="en-US"/>
+              </w:rPr>
+            </w:pPr>
+            <w:r>
+              <w:rPr>
+                <w:b/>
                 <w:lang w:val="en-US"/>
               </w:rPr>
               <w:t>English</w:t>
@@ -2786,7 +3587,7 @@
 </file>
 
 <file path=customXml/itemProps1.xml><?xml version="1.0" encoding="utf-8"?>
-<ds:datastoreItem xmlns:ds="http://schemas.openxmlformats.org/officeDocument/2006/customXml" ds:itemID="{CC0753CD-E89B-4EB4-AD83-5F355690DE3D}">
+<ds:datastoreItem xmlns:ds="http://schemas.openxmlformats.org/officeDocument/2006/customXml" ds:itemID="{742BCC86-8454-4704-BB51-2C93B3D4CA31}">
   <ds:schemaRefs>
     <ds:schemaRef ds:uri="http://schemas.openxmlformats.org/officeDocument/2006/bibliography"/>
   </ds:schemaRefs>

</xml_diff>

<commit_message>
updated the CV with the info about F-Secure
</commit_message>
<xml_diff>
--- a/Kamil Janowski - Curriculum Vitae.docx
+++ b/Kamil Janowski - Curriculum Vitae.docx
@@ -1,6 +1,6 @@
 
 <file path=word/document.xml><?xml version="1.0" encoding="utf-8"?>
-<w:document xmlns:wpc="http://schemas.microsoft.com/office/word/2010/wordprocessingCanvas" xmlns:mc="http://schemas.openxmlformats.org/markup-compatibility/2006" xmlns:o="urn:schemas-microsoft-com:office:office" xmlns:r="http://schemas.openxmlformats.org/officeDocument/2006/relationships" xmlns:m="http://schemas.openxmlformats.org/officeDocument/2006/math" xmlns:v="urn:schemas-microsoft-com:vml" xmlns:wp14="http://schemas.microsoft.com/office/word/2010/wordprocessingDrawing" xmlns:wp="http://schemas.openxmlformats.org/drawingml/2006/wordprocessingDrawing" xmlns:w10="urn:schemas-microsoft-com:office:word" xmlns:w="http://schemas.openxmlformats.org/wordprocessingml/2006/main" xmlns:w14="http://schemas.microsoft.com/office/word/2010/wordml" xmlns:w15="http://schemas.microsoft.com/office/word/2012/wordml" xmlns:wpg="http://schemas.microsoft.com/office/word/2010/wordprocessingGroup" xmlns:wpi="http://schemas.microsoft.com/office/word/2010/wordprocessingInk" xmlns:wne="http://schemas.microsoft.com/office/word/2006/wordml" xmlns:wps="http://schemas.microsoft.com/office/word/2010/wordprocessingShape" mc:Ignorable="w14 w15 wp14">
+<w:document xmlns:wpc="http://schemas.microsoft.com/office/word/2010/wordprocessingCanvas" xmlns:cx="http://schemas.microsoft.com/office/drawing/2014/chartex" xmlns:cx1="http://schemas.microsoft.com/office/drawing/2015/9/8/chartex" xmlns:cx2="http://schemas.microsoft.com/office/drawing/2015/10/21/chartex" xmlns:cx3="http://schemas.microsoft.com/office/drawing/2016/5/9/chartex" xmlns:cx4="http://schemas.microsoft.com/office/drawing/2016/5/10/chartex" xmlns:cx5="http://schemas.microsoft.com/office/drawing/2016/5/11/chartex" xmlns:cx6="http://schemas.microsoft.com/office/drawing/2016/5/12/chartex" xmlns:cx7="http://schemas.microsoft.com/office/drawing/2016/5/13/chartex" xmlns:cx8="http://schemas.microsoft.com/office/drawing/2016/5/14/chartex" xmlns:mc="http://schemas.openxmlformats.org/markup-compatibility/2006" xmlns:aink="http://schemas.microsoft.com/office/drawing/2016/ink" xmlns:am3d="http://schemas.microsoft.com/office/drawing/2017/model3d" xmlns:o="urn:schemas-microsoft-com:office:office" xmlns:r="http://schemas.openxmlformats.org/officeDocument/2006/relationships" xmlns:m="http://schemas.openxmlformats.org/officeDocument/2006/math" xmlns:v="urn:schemas-microsoft-com:vml" xmlns:wp14="http://schemas.microsoft.com/office/word/2010/wordprocessingDrawing" xmlns:wp="http://schemas.openxmlformats.org/drawingml/2006/wordprocessingDrawing" xmlns:w10="urn:schemas-microsoft-com:office:word" xmlns:w="http://schemas.openxmlformats.org/wordprocessingml/2006/main" xmlns:w14="http://schemas.microsoft.com/office/word/2010/wordml" xmlns:w15="http://schemas.microsoft.com/office/word/2012/wordml" xmlns:w16cid="http://schemas.microsoft.com/office/word/2016/wordml/cid" xmlns:w16se="http://schemas.microsoft.com/office/word/2015/wordml/symex" xmlns:wpg="http://schemas.microsoft.com/office/word/2010/wordprocessingGroup" xmlns:wpi="http://schemas.microsoft.com/office/word/2010/wordprocessingInk" xmlns:wne="http://schemas.microsoft.com/office/word/2006/wordml" xmlns:wps="http://schemas.microsoft.com/office/word/2010/wordprocessingShape" mc:Ignorable="w14 w15 w16se w16cid wp14">
   <w:body>
     <w:p>
       <w:pPr>
@@ -38,7 +38,7 @@
                     <pic:cNvPicPr/>
                   </pic:nvPicPr>
                   <pic:blipFill>
-                    <a:blip r:embed="rId6" cstate="print">
+                    <a:blip r:embed="rId8" cstate="print">
                       <a:extLst>
                         <a:ext uri="{28A0092B-C50C-407E-A947-70E740481C1C}">
                           <a14:useLocalDpi xmlns:a14="http://schemas.microsoft.com/office/drawing/2010/main" val="0"/>
@@ -360,23 +360,25 @@
                 <w:b/>
                 <w:lang w:val="en-US"/>
               </w:rPr>
-              <w:t>January 2016 – until now</w:t>
-            </w:r>
-          </w:p>
-          <w:p>
-            <w:pPr>
-              <w:rPr>
-                <w:b/>
-                <w:lang w:val="en-US"/>
-              </w:rPr>
-            </w:pPr>
-            <w:r>
-              <w:rPr>
-                <w:b/>
-                <w:lang w:val="en-US"/>
-              </w:rPr>
-              <w:t>Paris - France</w:t>
-            </w:r>
+              <w:t>January 2017 – Until now</w:t>
+            </w:r>
+          </w:p>
+          <w:p>
+            <w:pPr>
+              <w:rPr>
+                <w:b/>
+                <w:lang w:val="en-US"/>
+              </w:rPr>
+            </w:pPr>
+            <w:r>
+              <w:rPr>
+                <w:b/>
+                <w:lang w:val="en-US"/>
+              </w:rPr>
+              <w:t>Helsinki - Finland</w:t>
+            </w:r>
+            <w:bookmarkStart w:id="0" w:name="_GoBack"/>
+            <w:bookmarkEnd w:id="0"/>
           </w:p>
         </w:tc>
         <w:tc>
@@ -395,51 +397,20 @@
                 <w:b/>
                 <w:lang w:val="en-US"/>
               </w:rPr>
-              <w:t>CAST Software</w:t>
-            </w:r>
-            <w:r>
-              <w:rPr>
-                <w:b/>
-                <w:lang w:val="en-US"/>
-              </w:rPr>
-              <w:t xml:space="preserve"> – Java developer</w:t>
-            </w:r>
-          </w:p>
-          <w:p>
-            <w:pPr>
-              <w:rPr>
-                <w:lang w:val="en-US"/>
-              </w:rPr>
-            </w:pPr>
-            <w:r>
-              <w:rPr>
-                <w:lang w:val="en-US"/>
-              </w:rPr>
-              <w:t>Development and maintenance of CAST – the family of applications for measuring the software quality</w:t>
-            </w:r>
-            <w:r>
-              <w:rPr>
-                <w:lang w:val="en-US"/>
-              </w:rPr>
-              <w:t xml:space="preserve">, providing in the same time </w:t>
-            </w:r>
-            <w:r>
-              <w:rPr>
-                <w:lang w:val="en-US"/>
-              </w:rPr>
-              <w:t>a</w:t>
-            </w:r>
-            <w:r>
-              <w:rPr>
-                <w:lang w:val="en-US"/>
-              </w:rPr>
-              <w:t xml:space="preserve"> unified user experience regardless of the programming languages and technologies used in the application that </w:t>
-            </w:r>
-            <w:r>
-              <w:rPr>
-                <w:lang w:val="en-US"/>
-              </w:rPr>
-              <w:t>it analyses.</w:t>
+              <w:t>F-Secure – Full Stack Developer</w:t>
+            </w:r>
+          </w:p>
+          <w:p>
+            <w:pPr>
+              <w:rPr>
+                <w:lang w:val="en-US"/>
+              </w:rPr>
+            </w:pPr>
+            <w:r>
+              <w:rPr>
+                <w:lang w:val="en-US"/>
+              </w:rPr>
+              <w:t>Development of the Protection Service for Business Platform (PSB Platform) – the web based platform allowing the user to remotely manage and configure the clients of all products sold by F-secure, such as Computer Protection, Mobile Protection, Email and Server Security, Freedome for Business, Password Protection etc.</w:t>
             </w:r>
           </w:p>
           <w:p>
@@ -454,43 +425,44 @@
                 <w:i/>
                 <w:lang w:val="en-US"/>
               </w:rPr>
-              <w:t>Technologies used: Jav</w:t>
+              <w:t>Technologies used: Java 8, Hibernate, Spring, AngularJS, Maven, Gradle,</w:t>
             </w:r>
             <w:r>
               <w:rPr>
                 <w:i/>
                 <w:lang w:val="en-US"/>
               </w:rPr>
-              <w:t>a 6, Java 7, Hibernate, Spring, Felix (OSGi framework), AngularJS, Ant, Maven, PostgreSQL</w:t>
+              <w:t xml:space="preserve"> JavaScript (ES8), Node.js, express.js,</w:t>
             </w:r>
             <w:r>
               <w:rPr>
                 <w:i/>
                 <w:lang w:val="en-US"/>
               </w:rPr>
-              <w:t>, Karma, Node.js</w:t>
+              <w:t xml:space="preserve"> </w:t>
             </w:r>
             <w:r>
               <w:rPr>
                 <w:i/>
                 <w:lang w:val="en-US"/>
               </w:rPr>
-              <w:t>, Jasmine</w:t>
-            </w:r>
-            <w:r>
-              <w:rPr>
+              <w:t>Karma, Jasmine, Protractor, Grunt, MySQL</w:t>
+            </w:r>
+            <w:r>
+              <w:rPr>
+                <w:b/>
                 <w:i/>
                 <w:lang w:val="en-US"/>
               </w:rPr>
-              <w:t>, Grunt</w:t>
-            </w:r>
-          </w:p>
-          <w:p>
-            <w:pPr>
-              <w:rPr>
-                <w:lang w:val="en-US"/>
-              </w:rPr>
-            </w:pPr>
+              <w:t>, Amazon Web Services</w:t>
+            </w:r>
+            <w:r>
+              <w:rPr>
+                <w:i/>
+                <w:lang w:val="en-US"/>
+              </w:rPr>
+              <w:t xml:space="preserve"> (including CloudFormation, SQS, SNS, Lambdas,  CloudWatch, EC2, Elastic Beanstalk, S3 and others)</w:t>
+            </w:r>
           </w:p>
         </w:tc>
       </w:tr>
@@ -511,36 +483,22 @@
                 <w:b/>
                 <w:lang w:val="en-US"/>
               </w:rPr>
-              <w:t xml:space="preserve">January 2013 – </w:t>
-            </w:r>
-            <w:r>
-              <w:rPr>
-                <w:b/>
-                <w:lang w:val="en-US"/>
-              </w:rPr>
-              <w:t>December 2015</w:t>
-            </w:r>
-          </w:p>
-          <w:p>
-            <w:pPr>
-              <w:rPr>
-                <w:b/>
-                <w:lang w:val="en-US"/>
-              </w:rPr>
-            </w:pPr>
-            <w:r>
-              <w:rPr>
-                <w:b/>
-                <w:lang w:val="en-US"/>
-              </w:rPr>
-              <w:t>Jyväskylä</w:t>
-            </w:r>
-            <w:r>
-              <w:rPr>
-                <w:b/>
-                <w:lang w:val="en-US"/>
-              </w:rPr>
-              <w:t xml:space="preserve"> - Finland</w:t>
+              <w:t>January 2016 – December 2016</w:t>
+            </w:r>
+          </w:p>
+          <w:p>
+            <w:pPr>
+              <w:rPr>
+                <w:b/>
+                <w:lang w:val="en-US"/>
+              </w:rPr>
+            </w:pPr>
+            <w:r>
+              <w:rPr>
+                <w:b/>
+                <w:lang w:val="en-US"/>
+              </w:rPr>
+              <w:t>Paris - France</w:t>
             </w:r>
           </w:p>
         </w:tc>
@@ -560,44 +518,51 @@
                 <w:b/>
                 <w:lang w:val="en-US"/>
               </w:rPr>
-              <w:t>Descom Oy – Java Developer</w:t>
-            </w:r>
-          </w:p>
-          <w:p>
-            <w:pPr>
-              <w:rPr>
-                <w:lang w:val="en-US"/>
-              </w:rPr>
-            </w:pPr>
-            <w:r>
-              <w:rPr>
-                <w:lang w:val="en-US"/>
-              </w:rPr>
-              <w:t xml:space="preserve">Development of transport optimization system aiming </w:t>
-            </w:r>
-            <w:r>
-              <w:rPr>
-                <w:lang w:val="en-US"/>
-              </w:rPr>
-              <w:t xml:space="preserve">to minimalize the cost of </w:t>
-            </w:r>
-            <w:r>
-              <w:rPr>
-                <w:lang w:val="en-US"/>
-              </w:rPr>
-              <w:t>transportation of</w:t>
-            </w:r>
-            <w:r>
-              <w:rPr>
-                <w:lang w:val="en-US"/>
-              </w:rPr>
-              <w:t xml:space="preserve"> goods with trucks, planes and cargo ships</w:t>
-            </w:r>
-            <w:r>
-              <w:rPr>
-                <w:lang w:val="en-US"/>
-              </w:rPr>
-              <w:t>. It included providing various integrations with external services provided by multiple ERP systems and carrier APIs.</w:t>
+              <w:t>CAST Software</w:t>
+            </w:r>
+            <w:r>
+              <w:rPr>
+                <w:b/>
+                <w:lang w:val="en-US"/>
+              </w:rPr>
+              <w:t xml:space="preserve"> – Java developer</w:t>
+            </w:r>
+          </w:p>
+          <w:p>
+            <w:pPr>
+              <w:rPr>
+                <w:lang w:val="en-US"/>
+              </w:rPr>
+            </w:pPr>
+            <w:r>
+              <w:rPr>
+                <w:lang w:val="en-US"/>
+              </w:rPr>
+              <w:t>Development and maintenance of CAST – the family of applications for measuring the software quality</w:t>
+            </w:r>
+            <w:r>
+              <w:rPr>
+                <w:lang w:val="en-US"/>
+              </w:rPr>
+              <w:t xml:space="preserve">, providing in the same time </w:t>
+            </w:r>
+            <w:r>
+              <w:rPr>
+                <w:lang w:val="en-US"/>
+              </w:rPr>
+              <w:t>a</w:t>
+            </w:r>
+            <w:r>
+              <w:rPr>
+                <w:lang w:val="en-US"/>
+              </w:rPr>
+              <w:t xml:space="preserve"> unified user experience regardless of the programming languages and technologies used in the application that </w:t>
+            </w:r>
+            <w:r>
+              <w:rPr>
+                <w:lang w:val="en-US"/>
+              </w:rPr>
+              <w:t>it analyses.</w:t>
             </w:r>
           </w:p>
           <w:p>
@@ -612,27 +577,40 @@
                 <w:i/>
                 <w:lang w:val="en-US"/>
               </w:rPr>
-              <w:t xml:space="preserve">Technologies used: Java 6, Java 7, Hibernate, Spring, EJB v2 and v3, </w:t>
+              <w:t>Technologies used: Jav</w:t>
             </w:r>
             <w:r>
               <w:rPr>
                 <w:i/>
                 <w:lang w:val="en-US"/>
               </w:rPr>
-              <w:t>Mockito, JBehave, Serenity (selenium based framework), Dojo, KnockoutJS, JQuery, T-SQL, Maven</w:t>
+              <w:t>a 6, Java 7, Hibernate, Spring, Felix (OSGi framework), AngularJS, Ant, Maven, PostgreSQL</w:t>
             </w:r>
             <w:r>
               <w:rPr>
                 <w:i/>
                 <w:lang w:val="en-US"/>
               </w:rPr>
-              <w:t>, SOAP, REST</w:t>
-            </w:r>
-          </w:p>
-          <w:p>
-            <w:pPr>
+              <w:t>, Karma, Node.js</w:t>
+            </w:r>
+            <w:r>
               <w:rPr>
                 <w:i/>
+                <w:lang w:val="en-US"/>
+              </w:rPr>
+              <w:t>, Jasmine</w:t>
+            </w:r>
+            <w:r>
+              <w:rPr>
+                <w:i/>
+                <w:lang w:val="en-US"/>
+              </w:rPr>
+              <w:t>, Grunt</w:t>
+            </w:r>
+          </w:p>
+          <w:p>
+            <w:pPr>
+              <w:rPr>
                 <w:lang w:val="en-US"/>
               </w:rPr>
             </w:pPr>
@@ -656,6 +634,151 @@
                 <w:b/>
                 <w:lang w:val="en-US"/>
               </w:rPr>
+              <w:t xml:space="preserve">January 2013 – </w:t>
+            </w:r>
+            <w:r>
+              <w:rPr>
+                <w:b/>
+                <w:lang w:val="en-US"/>
+              </w:rPr>
+              <w:t>December 2015</w:t>
+            </w:r>
+          </w:p>
+          <w:p>
+            <w:pPr>
+              <w:rPr>
+                <w:b/>
+                <w:lang w:val="en-US"/>
+              </w:rPr>
+            </w:pPr>
+            <w:r>
+              <w:rPr>
+                <w:b/>
+                <w:lang w:val="en-US"/>
+              </w:rPr>
+              <w:t>Jyväskylä</w:t>
+            </w:r>
+            <w:r>
+              <w:rPr>
+                <w:b/>
+                <w:lang w:val="en-US"/>
+              </w:rPr>
+              <w:t xml:space="preserve"> - Finland</w:t>
+            </w:r>
+          </w:p>
+        </w:tc>
+        <w:tc>
+          <w:tcPr>
+            <w:tcW w:w="6084" w:type="dxa"/>
+          </w:tcPr>
+          <w:p>
+            <w:pPr>
+              <w:rPr>
+                <w:b/>
+                <w:lang w:val="en-US"/>
+              </w:rPr>
+            </w:pPr>
+            <w:r>
+              <w:rPr>
+                <w:b/>
+                <w:lang w:val="en-US"/>
+              </w:rPr>
+              <w:t>Descom Oy – Java Developer</w:t>
+            </w:r>
+          </w:p>
+          <w:p>
+            <w:pPr>
+              <w:rPr>
+                <w:lang w:val="en-US"/>
+              </w:rPr>
+            </w:pPr>
+            <w:r>
+              <w:rPr>
+                <w:lang w:val="en-US"/>
+              </w:rPr>
+              <w:t xml:space="preserve">Development of transport optimization system aiming </w:t>
+            </w:r>
+            <w:r>
+              <w:rPr>
+                <w:lang w:val="en-US"/>
+              </w:rPr>
+              <w:t xml:space="preserve">to minimalize the cost of </w:t>
+            </w:r>
+            <w:r>
+              <w:rPr>
+                <w:lang w:val="en-US"/>
+              </w:rPr>
+              <w:t>transportation of</w:t>
+            </w:r>
+            <w:r>
+              <w:rPr>
+                <w:lang w:val="en-US"/>
+              </w:rPr>
+              <w:t xml:space="preserve"> goods with trucks, planes and cargo ships</w:t>
+            </w:r>
+            <w:r>
+              <w:rPr>
+                <w:lang w:val="en-US"/>
+              </w:rPr>
+              <w:t>. It included providing various integrations with external services provided by multiple ERP systems and carrier APIs.</w:t>
+            </w:r>
+          </w:p>
+          <w:p>
+            <w:pPr>
+              <w:rPr>
+                <w:i/>
+                <w:lang w:val="en-US"/>
+              </w:rPr>
+            </w:pPr>
+            <w:r>
+              <w:rPr>
+                <w:i/>
+                <w:lang w:val="en-US"/>
+              </w:rPr>
+              <w:t xml:space="preserve">Technologies used: Java 6, Java 7, Hibernate, Spring, EJB v2 and v3, </w:t>
+            </w:r>
+            <w:r>
+              <w:rPr>
+                <w:i/>
+                <w:lang w:val="en-US"/>
+              </w:rPr>
+              <w:t>Mockito, JBehave, Serenity (selenium based framework), Dojo, KnockoutJS, JQuery, T-SQL, Maven</w:t>
+            </w:r>
+            <w:r>
+              <w:rPr>
+                <w:i/>
+                <w:lang w:val="en-US"/>
+              </w:rPr>
+              <w:t>, SOAP, REST</w:t>
+            </w:r>
+          </w:p>
+          <w:p>
+            <w:pPr>
+              <w:rPr>
+                <w:i/>
+                <w:lang w:val="en-US"/>
+              </w:rPr>
+            </w:pPr>
+          </w:p>
+        </w:tc>
+      </w:tr>
+      <w:tr>
+        <w:tc>
+          <w:tcPr>
+            <w:tcW w:w="3544" w:type="dxa"/>
+          </w:tcPr>
+          <w:p>
+            <w:pPr>
+              <w:rPr>
+                <w:b/>
+                <w:lang w:val="en-US"/>
+              </w:rPr>
+            </w:pPr>
+            <w:r>
+              <w:rPr>
+                <w:b/>
+                <w:lang w:val="en-US"/>
+              </w:rPr>
               <w:t>January 201</w:t>
             </w:r>
             <w:r>
@@ -733,6 +856,7 @@
                 <w:i/>
                 <w:lang w:val="fr-FR"/>
               </w:rPr>
+              <w:lastRenderedPageBreak/>
               <w:t>Technologies used: Java 7, Java 8, Python</w:t>
             </w:r>
           </w:p>
@@ -763,6 +887,7 @@
                 <w:b/>
                 <w:lang w:val="en-US"/>
               </w:rPr>
+              <w:lastRenderedPageBreak/>
               <w:t>September 2012 – December 2012</w:t>
             </w:r>
           </w:p>
@@ -900,7 +1025,6 @@
                 <w:b/>
                 <w:lang w:val="en-US"/>
               </w:rPr>
-              <w:lastRenderedPageBreak/>
               <w:t>December 2011 – January 2012</w:t>
             </w:r>
           </w:p>
@@ -2086,8 +2210,6 @@
               </w:rPr>
               <w:t>(thesis under development)</w:t>
             </w:r>
-            <w:bookmarkStart w:id="0" w:name="_GoBack"/>
-            <w:bookmarkEnd w:id="0"/>
           </w:p>
           <w:p>
             <w:pPr>
@@ -2253,7 +2375,6 @@
                 <w:b/>
                 <w:lang w:val="en-US"/>
               </w:rPr>
-              <w:lastRenderedPageBreak/>
               <w:t>October 2009 – July 2013</w:t>
             </w:r>
           </w:p>
@@ -2663,8 +2784,58 @@
 </w:document>
 </file>
 
+<file path=word/endnotes.xml><?xml version="1.0" encoding="utf-8"?>
+<w:endnotes xmlns:wpc="http://schemas.microsoft.com/office/word/2010/wordprocessingCanvas" xmlns:cx="http://schemas.microsoft.com/office/drawing/2014/chartex" xmlns:cx1="http://schemas.microsoft.com/office/drawing/2015/9/8/chartex" xmlns:cx2="http://schemas.microsoft.com/office/drawing/2015/10/21/chartex" xmlns:cx3="http://schemas.microsoft.com/office/drawing/2016/5/9/chartex" xmlns:cx4="http://schemas.microsoft.com/office/drawing/2016/5/10/chartex" xmlns:cx5="http://schemas.microsoft.com/office/drawing/2016/5/11/chartex" xmlns:cx6="http://schemas.microsoft.com/office/drawing/2016/5/12/chartex" xmlns:cx7="http://schemas.microsoft.com/office/drawing/2016/5/13/chartex" xmlns:cx8="http://schemas.microsoft.com/office/drawing/2016/5/14/chartex" xmlns:mc="http://schemas.openxmlformats.org/markup-compatibility/2006" xmlns:aink="http://schemas.microsoft.com/office/drawing/2016/ink" xmlns:am3d="http://schemas.microsoft.com/office/drawing/2017/model3d" xmlns:o="urn:schemas-microsoft-com:office:office" xmlns:r="http://schemas.openxmlformats.org/officeDocument/2006/relationships" xmlns:m="http://schemas.openxmlformats.org/officeDocument/2006/math" xmlns:v="urn:schemas-microsoft-com:vml" xmlns:wp14="http://schemas.microsoft.com/office/word/2010/wordprocessingDrawing" xmlns:wp="http://schemas.openxmlformats.org/drawingml/2006/wordprocessingDrawing" xmlns:w10="urn:schemas-microsoft-com:office:word" xmlns:w="http://schemas.openxmlformats.org/wordprocessingml/2006/main" xmlns:w14="http://schemas.microsoft.com/office/word/2010/wordml" xmlns:w15="http://schemas.microsoft.com/office/word/2012/wordml" xmlns:w16cid="http://schemas.microsoft.com/office/word/2016/wordml/cid" xmlns:w16se="http://schemas.microsoft.com/office/word/2015/wordml/symex" xmlns:wpg="http://schemas.microsoft.com/office/word/2010/wordprocessingGroup" xmlns:wpi="http://schemas.microsoft.com/office/word/2010/wordprocessingInk" xmlns:wne="http://schemas.microsoft.com/office/word/2006/wordml" xmlns:wps="http://schemas.microsoft.com/office/word/2010/wordprocessingShape" mc:Ignorable="w14 w15 w16se w16cid wp14">
+  <w:endnote w:type="separator" w:id="-1">
+    <w:p>
+      <w:pPr>
+        <w:spacing w:after="0" w:line="240" w:lineRule="auto"/>
+      </w:pPr>
+      <w:r>
+        <w:separator/>
+      </w:r>
+    </w:p>
+  </w:endnote>
+  <w:endnote w:type="continuationSeparator" w:id="0">
+    <w:p>
+      <w:pPr>
+        <w:spacing w:after="0" w:line="240" w:lineRule="auto"/>
+      </w:pPr>
+      <w:r>
+        <w:continuationSeparator/>
+      </w:r>
+    </w:p>
+  </w:endnote>
+</w:endnotes>
+</file>
+
+<file path=word/footnotes.xml><?xml version="1.0" encoding="utf-8"?>
+<w:footnotes xmlns:wpc="http://schemas.microsoft.com/office/word/2010/wordprocessingCanvas" xmlns:cx="http://schemas.microsoft.com/office/drawing/2014/chartex" xmlns:cx1="http://schemas.microsoft.com/office/drawing/2015/9/8/chartex" xmlns:cx2="http://schemas.microsoft.com/office/drawing/2015/10/21/chartex" xmlns:cx3="http://schemas.microsoft.com/office/drawing/2016/5/9/chartex" xmlns:cx4="http://schemas.microsoft.com/office/drawing/2016/5/10/chartex" xmlns:cx5="http://schemas.microsoft.com/office/drawing/2016/5/11/chartex" xmlns:cx6="http://schemas.microsoft.com/office/drawing/2016/5/12/chartex" xmlns:cx7="http://schemas.microsoft.com/office/drawing/2016/5/13/chartex" xmlns:cx8="http://schemas.microsoft.com/office/drawing/2016/5/14/chartex" xmlns:mc="http://schemas.openxmlformats.org/markup-compatibility/2006" xmlns:aink="http://schemas.microsoft.com/office/drawing/2016/ink" xmlns:am3d="http://schemas.microsoft.com/office/drawing/2017/model3d" xmlns:o="urn:schemas-microsoft-com:office:office" xmlns:r="http://schemas.openxmlformats.org/officeDocument/2006/relationships" xmlns:m="http://schemas.openxmlformats.org/officeDocument/2006/math" xmlns:v="urn:schemas-microsoft-com:vml" xmlns:wp14="http://schemas.microsoft.com/office/word/2010/wordprocessingDrawing" xmlns:wp="http://schemas.openxmlformats.org/drawingml/2006/wordprocessingDrawing" xmlns:w10="urn:schemas-microsoft-com:office:word" xmlns:w="http://schemas.openxmlformats.org/wordprocessingml/2006/main" xmlns:w14="http://schemas.microsoft.com/office/word/2010/wordml" xmlns:w15="http://schemas.microsoft.com/office/word/2012/wordml" xmlns:w16cid="http://schemas.microsoft.com/office/word/2016/wordml/cid" xmlns:w16se="http://schemas.microsoft.com/office/word/2015/wordml/symex" xmlns:wpg="http://schemas.microsoft.com/office/word/2010/wordprocessingGroup" xmlns:wpi="http://schemas.microsoft.com/office/word/2010/wordprocessingInk" xmlns:wne="http://schemas.microsoft.com/office/word/2006/wordml" xmlns:wps="http://schemas.microsoft.com/office/word/2010/wordprocessingShape" mc:Ignorable="w14 w15 w16se w16cid wp14">
+  <w:footnote w:type="separator" w:id="-1">
+    <w:p>
+      <w:pPr>
+        <w:spacing w:after="0" w:line="240" w:lineRule="auto"/>
+      </w:pPr>
+      <w:r>
+        <w:separator/>
+      </w:r>
+    </w:p>
+  </w:footnote>
+  <w:footnote w:type="continuationSeparator" w:id="0">
+    <w:p>
+      <w:pPr>
+        <w:spacing w:after="0" w:line="240" w:lineRule="auto"/>
+      </w:pPr>
+      <w:r>
+        <w:continuationSeparator/>
+      </w:r>
+    </w:p>
+  </w:footnote>
+</w:footnotes>
+</file>
+
 <file path=word/numbering.xml><?xml version="1.0" encoding="utf-8"?>
-<w:numbering xmlns:wpc="http://schemas.microsoft.com/office/word/2010/wordprocessingCanvas" xmlns:mc="http://schemas.openxmlformats.org/markup-compatibility/2006" xmlns:o="urn:schemas-microsoft-com:office:office" xmlns:r="http://schemas.openxmlformats.org/officeDocument/2006/relationships" xmlns:m="http://schemas.openxmlformats.org/officeDocument/2006/math" xmlns:v="urn:schemas-microsoft-com:vml" xmlns:wp14="http://schemas.microsoft.com/office/word/2010/wordprocessingDrawing" xmlns:wp="http://schemas.openxmlformats.org/drawingml/2006/wordprocessingDrawing" xmlns:w10="urn:schemas-microsoft-com:office:word" xmlns:w="http://schemas.openxmlformats.org/wordprocessingml/2006/main" xmlns:w14="http://schemas.microsoft.com/office/word/2010/wordml" xmlns:w15="http://schemas.microsoft.com/office/word/2012/wordml" xmlns:wpg="http://schemas.microsoft.com/office/word/2010/wordprocessingGroup" xmlns:wpi="http://schemas.microsoft.com/office/word/2010/wordprocessingInk" xmlns:wne="http://schemas.microsoft.com/office/word/2006/wordml" xmlns:wps="http://schemas.microsoft.com/office/word/2010/wordprocessingShape" mc:Ignorable="w14 w15 wp14">
+<w:numbering xmlns:wpc="http://schemas.microsoft.com/office/word/2010/wordprocessingCanvas" xmlns:cx="http://schemas.microsoft.com/office/drawing/2014/chartex" xmlns:cx1="http://schemas.microsoft.com/office/drawing/2015/9/8/chartex" xmlns:cx2="http://schemas.microsoft.com/office/drawing/2015/10/21/chartex" xmlns:cx3="http://schemas.microsoft.com/office/drawing/2016/5/9/chartex" xmlns:cx4="http://schemas.microsoft.com/office/drawing/2016/5/10/chartex" xmlns:cx5="http://schemas.microsoft.com/office/drawing/2016/5/11/chartex" xmlns:cx6="http://schemas.microsoft.com/office/drawing/2016/5/12/chartex" xmlns:cx7="http://schemas.microsoft.com/office/drawing/2016/5/13/chartex" xmlns:cx8="http://schemas.microsoft.com/office/drawing/2016/5/14/chartex" xmlns:mc="http://schemas.openxmlformats.org/markup-compatibility/2006" xmlns:aink="http://schemas.microsoft.com/office/drawing/2016/ink" xmlns:am3d="http://schemas.microsoft.com/office/drawing/2017/model3d" xmlns:o="urn:schemas-microsoft-com:office:office" xmlns:r="http://schemas.openxmlformats.org/officeDocument/2006/relationships" xmlns:m="http://schemas.openxmlformats.org/officeDocument/2006/math" xmlns:v="urn:schemas-microsoft-com:vml" xmlns:wp14="http://schemas.microsoft.com/office/word/2010/wordprocessingDrawing" xmlns:wp="http://schemas.openxmlformats.org/drawingml/2006/wordprocessingDrawing" xmlns:w10="urn:schemas-microsoft-com:office:word" xmlns:w="http://schemas.openxmlformats.org/wordprocessingml/2006/main" xmlns:w14="http://schemas.microsoft.com/office/word/2010/wordml" xmlns:w15="http://schemas.microsoft.com/office/word/2012/wordml" xmlns:w16cid="http://schemas.microsoft.com/office/word/2016/wordml/cid" xmlns:w16se="http://schemas.microsoft.com/office/word/2015/wordml/symex" xmlns:wpg="http://schemas.microsoft.com/office/word/2010/wordprocessingGroup" xmlns:wpi="http://schemas.microsoft.com/office/word/2010/wordprocessingInk" xmlns:wne="http://schemas.microsoft.com/office/word/2006/wordml" xmlns:wps="http://schemas.microsoft.com/office/word/2010/wordprocessingShape" mc:Ignorable="w14 w15 w16se w16cid wp14">
   <w:abstractNum w:abstractNumId="0" w15:restartNumberingAfterBreak="0">
     <w:nsid w:val="00000002"/>
     <w:multiLevelType w:val="multilevel"/>
@@ -2795,7 +2966,7 @@
 </file>
 
 <file path=word/styles.xml><?xml version="1.0" encoding="utf-8"?>
-<w:styles xmlns:mc="http://schemas.openxmlformats.org/markup-compatibility/2006" xmlns:r="http://schemas.openxmlformats.org/officeDocument/2006/relationships" xmlns:w="http://schemas.openxmlformats.org/wordprocessingml/2006/main" xmlns:w14="http://schemas.microsoft.com/office/word/2010/wordml" xmlns:w15="http://schemas.microsoft.com/office/word/2012/wordml" mc:Ignorable="w14 w15">
+<w:styles xmlns:mc="http://schemas.openxmlformats.org/markup-compatibility/2006" xmlns:r="http://schemas.openxmlformats.org/officeDocument/2006/relationships" xmlns:w="http://schemas.openxmlformats.org/wordprocessingml/2006/main" xmlns:w14="http://schemas.microsoft.com/office/word/2010/wordml" xmlns:w15="http://schemas.microsoft.com/office/word/2012/wordml" xmlns:w16cid="http://schemas.microsoft.com/office/word/2016/wordml/cid" xmlns:w16se="http://schemas.microsoft.com/office/word/2015/wordml/symex" mc:Ignorable="w14 w15 w16se w16cid">
   <w:docDefaults>
     <w:rPrDefault>
       <w:rPr>
@@ -2811,7 +2982,7 @@
       </w:pPr>
     </w:pPrDefault>
   </w:docDefaults>
-  <w:latentStyles w:defLockedState="0" w:defUIPriority="99" w:defSemiHidden="0" w:defUnhideWhenUsed="0" w:defQFormat="0" w:count="371">
+  <w:latentStyles w:defLockedState="0" w:defUIPriority="99" w:defSemiHidden="0" w:defUnhideWhenUsed="0" w:defQFormat="0" w:count="375">
     <w:lsdException w:name="Normal" w:uiPriority="0" w:qFormat="1"/>
     <w:lsdException w:name="heading 1" w:uiPriority="9" w:qFormat="1"/>
     <w:lsdException w:name="heading 2" w:semiHidden="1" w:uiPriority="9" w:unhideWhenUsed="1" w:qFormat="1"/>
@@ -2917,7 +3088,6 @@
     <w:lsdException w:name="HTML Sample" w:semiHidden="1" w:unhideWhenUsed="1"/>
     <w:lsdException w:name="HTML Typewriter" w:semiHidden="1" w:unhideWhenUsed="1"/>
     <w:lsdException w:name="HTML Variable" w:semiHidden="1" w:unhideWhenUsed="1"/>
-    <w:lsdException w:name="Normal Table" w:semiHidden="1" w:unhideWhenUsed="1"/>
     <w:lsdException w:name="annotation subject" w:semiHidden="1" w:unhideWhenUsed="1"/>
     <w:lsdException w:name="No List" w:semiHidden="1" w:unhideWhenUsed="1"/>
     <w:lsdException w:name="Outline List 1" w:semiHidden="1" w:unhideWhenUsed="1"/>
@@ -2961,10 +3131,8 @@
     <w:lsdException w:name="Table Elegant" w:semiHidden="1" w:unhideWhenUsed="1"/>
     <w:lsdException w:name="Table Professional" w:semiHidden="1" w:unhideWhenUsed="1"/>
     <w:lsdException w:name="Table Subtle 1" w:semiHidden="1" w:unhideWhenUsed="1"/>
-    <w:lsdException w:name="Table Subtle 2" w:semiHidden="1" w:unhideWhenUsed="1"/>
     <w:lsdException w:name="Table Web 1" w:semiHidden="1" w:unhideWhenUsed="1"/>
     <w:lsdException w:name="Table Web 2" w:semiHidden="1" w:unhideWhenUsed="1"/>
-    <w:lsdException w:name="Table Web 3" w:semiHidden="1" w:unhideWhenUsed="1"/>
     <w:lsdException w:name="Balloon Text" w:semiHidden="1" w:unhideWhenUsed="1"/>
     <w:lsdException w:name="Table Grid" w:uiPriority="39"/>
     <w:lsdException w:name="Table Theme" w:semiHidden="1" w:unhideWhenUsed="1"/>
@@ -3183,6 +3351,10 @@
     <w:lsdException w:name="List Table 5 Dark Accent 6" w:uiPriority="50"/>
     <w:lsdException w:name="List Table 6 Colorful Accent 6" w:uiPriority="51"/>
     <w:lsdException w:name="List Table 7 Colorful Accent 6" w:uiPriority="52"/>
+    <w:lsdException w:name="Mention" w:semiHidden="1" w:unhideWhenUsed="1"/>
+    <w:lsdException w:name="Smart Hyperlink" w:semiHidden="1" w:unhideWhenUsed="1"/>
+    <w:lsdException w:name="Hashtag" w:semiHidden="1" w:unhideWhenUsed="1"/>
+    <w:lsdException w:name="Unresolved Mention" w:semiHidden="1" w:unhideWhenUsed="1"/>
   </w:latentStyles>
   <w:style w:type="paragraph" w:default="1" w:styleId="Normal">
     <w:name w:val="Normal"/>
@@ -3587,7 +3759,7 @@
 </file>
 
 <file path=customXml/itemProps1.xml><?xml version="1.0" encoding="utf-8"?>
-<ds:datastoreItem xmlns:ds="http://schemas.openxmlformats.org/officeDocument/2006/customXml" ds:itemID="{742BCC86-8454-4704-BB51-2C93B3D4CA31}">
+<ds:datastoreItem xmlns:ds="http://schemas.openxmlformats.org/officeDocument/2006/customXml" ds:itemID="{CE4546E1-579F-43DD-B257-EFD6B35FA620}">
   <ds:schemaRefs>
     <ds:schemaRef ds:uri="http://schemas.openxmlformats.org/officeDocument/2006/bibliography"/>
   </ds:schemaRefs>

</xml_diff>

<commit_message>
Updated CV with the private business
</commit_message>
<xml_diff>
--- a/Kamil Janowski - Curriculum Vitae.docx
+++ b/Kamil Janowski - Curriculum Vitae.docx
@@ -408,7 +408,28 @@
                 <w:b/>
                 <w:lang w:val="en-US"/>
               </w:rPr>
-              <w:t>January 2017 – Until now</w:t>
+              <w:t>February</w:t>
+            </w:r>
+            <w:r>
+              <w:rPr>
+                <w:b/>
+                <w:lang w:val="en-US"/>
+              </w:rPr>
+              <w:t xml:space="preserve"> 201</w:t>
+            </w:r>
+            <w:r>
+              <w:rPr>
+                <w:b/>
+                <w:lang w:val="en-US"/>
+              </w:rPr>
+              <w:t>8</w:t>
+            </w:r>
+            <w:r>
+              <w:rPr>
+                <w:b/>
+                <w:lang w:val="en-US"/>
+              </w:rPr>
+              <w:t xml:space="preserve"> – Until now</w:t>
             </w:r>
           </w:p>
           <w:p>
@@ -443,20 +464,20 @@
                 <w:b/>
                 <w:lang w:val="en-US"/>
               </w:rPr>
-              <w:t>F-Secure – Full Stack Developer</w:t>
-            </w:r>
-          </w:p>
-          <w:p>
-            <w:pPr>
-              <w:rPr>
-                <w:lang w:val="en-US"/>
-              </w:rPr>
-            </w:pPr>
-            <w:r>
-              <w:rPr>
-                <w:lang w:val="en-US"/>
-              </w:rPr>
-              <w:t>Development of the Protection Service for Business Platform (PSB Platform) – the web based platform allowing the user to remotely manage and configure the clients of all products sold by F-secure, such as Computer Protection, Mobile Protection, Email and Server Security, Freedome for Business, Password Protection etc.</w:t>
+              <w:t>Janoka – Freelance Full Stack Developer</w:t>
+            </w:r>
+          </w:p>
+          <w:p>
+            <w:pPr>
+              <w:rPr>
+                <w:lang w:val="en-US"/>
+              </w:rPr>
+            </w:pPr>
+            <w:r>
+              <w:rPr>
+                <w:lang w:val="en-US"/>
+              </w:rPr>
+              <w:t>Part-time software development of short-term projects in the private business, focusing on AWS-based applications as well as test automation.</w:t>
             </w:r>
           </w:p>
           <w:p>
@@ -471,44 +492,25 @@
                 <w:i/>
                 <w:lang w:val="en-US"/>
               </w:rPr>
-              <w:t>Technologies used: Java 8, Hibernate, Spring, AngularJS, Maven, Gradle,</w:t>
-            </w:r>
-            <w:r>
-              <w:rPr>
+              <w:t xml:space="preserve">Technologies used: </w:t>
+            </w:r>
+            <w:r>
+              <w:rPr>
+                <w:b/>
                 <w:i/>
                 <w:lang w:val="en-US"/>
               </w:rPr>
-              <w:t xml:space="preserve"> JavaScript (ES8), Node.js, express.js,</w:t>
+              <w:t xml:space="preserve">Amazon Web Services </w:t>
             </w:r>
             <w:r>
               <w:rPr>
                 <w:i/>
                 <w:lang w:val="en-US"/>
               </w:rPr>
-              <w:t xml:space="preserve"> </w:t>
-            </w:r>
-            <w:r>
-              <w:rPr>
-                <w:i/>
-                <w:lang w:val="en-US"/>
-              </w:rPr>
-              <w:t>Karma, Jasmine, Protractor, Grunt, MySQL</w:t>
-            </w:r>
-            <w:r>
-              <w:rPr>
-                <w:b/>
-                <w:i/>
-                <w:lang w:val="en-US"/>
-              </w:rPr>
-              <w:t>, Amazon Web Services</w:t>
-            </w:r>
-            <w:r>
-              <w:rPr>
-                <w:i/>
-                <w:lang w:val="en-US"/>
-              </w:rPr>
-              <w:t xml:space="preserve"> (including CloudFormation, SQS, SNS, Lambdas,  CloudWatch, EC2, Elastic Beanstalk, S3 and others)</w:t>
-            </w:r>
+              <w:t>(including CloudFormation, SNS, Lambdas, EC2, S3, Elastic Beanstalk, ClooudFront, Route53), Twilio, Node.js (ES8), Protractor, Jasmine.</w:t>
+            </w:r>
+            <w:bookmarkStart w:id="0" w:name="_GoBack"/>
+            <w:bookmarkEnd w:id="0"/>
           </w:p>
         </w:tc>
       </w:tr>
@@ -529,22 +531,22 @@
                 <w:b/>
                 <w:lang w:val="en-US"/>
               </w:rPr>
-              <w:t>January 2016 – December 2016</w:t>
-            </w:r>
-          </w:p>
-          <w:p>
-            <w:pPr>
-              <w:rPr>
-                <w:b/>
-                <w:lang w:val="en-US"/>
-              </w:rPr>
-            </w:pPr>
-            <w:r>
-              <w:rPr>
-                <w:b/>
-                <w:lang w:val="en-US"/>
-              </w:rPr>
-              <w:t>Paris - France</w:t>
+              <w:t>January 2017 – Until now</w:t>
+            </w:r>
+          </w:p>
+          <w:p>
+            <w:pPr>
+              <w:rPr>
+                <w:b/>
+                <w:lang w:val="en-US"/>
+              </w:rPr>
+            </w:pPr>
+            <w:r>
+              <w:rPr>
+                <w:b/>
+                <w:lang w:val="en-US"/>
+              </w:rPr>
+              <w:t>Helsinki - Finland</w:t>
             </w:r>
           </w:p>
         </w:tc>
@@ -564,51 +566,20 @@
                 <w:b/>
                 <w:lang w:val="en-US"/>
               </w:rPr>
-              <w:t>CAST Software</w:t>
-            </w:r>
-            <w:r>
-              <w:rPr>
-                <w:b/>
-                <w:lang w:val="en-US"/>
-              </w:rPr>
-              <w:t xml:space="preserve"> – Java developer</w:t>
-            </w:r>
-          </w:p>
-          <w:p>
-            <w:pPr>
-              <w:rPr>
-                <w:lang w:val="en-US"/>
-              </w:rPr>
-            </w:pPr>
-            <w:r>
-              <w:rPr>
-                <w:lang w:val="en-US"/>
-              </w:rPr>
-              <w:t>Development and maintenance of CAST – the family of applications for measuring the software quality</w:t>
-            </w:r>
-            <w:r>
-              <w:rPr>
-                <w:lang w:val="en-US"/>
-              </w:rPr>
-              <w:t xml:space="preserve">, providing in the same time </w:t>
-            </w:r>
-            <w:r>
-              <w:rPr>
-                <w:lang w:val="en-US"/>
-              </w:rPr>
-              <w:t>a</w:t>
-            </w:r>
-            <w:r>
-              <w:rPr>
-                <w:lang w:val="en-US"/>
-              </w:rPr>
-              <w:t xml:space="preserve"> unified user experience regardless of the programming languages and technologies used in the application that </w:t>
-            </w:r>
-            <w:r>
-              <w:rPr>
-                <w:lang w:val="en-US"/>
-              </w:rPr>
-              <w:t>it analyses.</w:t>
+              <w:t>F-Secure – Full Stack Developer</w:t>
+            </w:r>
+          </w:p>
+          <w:p>
+            <w:pPr>
+              <w:rPr>
+                <w:lang w:val="en-US"/>
+              </w:rPr>
+            </w:pPr>
+            <w:r>
+              <w:rPr>
+                <w:lang w:val="en-US"/>
+              </w:rPr>
+              <w:t>Development of the Protection Service for Business Platform (PSB Platform) – the web based platform allowing the user to remotely manage and configure the clients of all products sold by F-secure, such as Computer Protection, Mobile Protection, Email and Server Security, Freedome for Business, Password Protection etc.</w:t>
             </w:r>
           </w:p>
           <w:p>
@@ -623,43 +594,44 @@
                 <w:i/>
                 <w:lang w:val="en-US"/>
               </w:rPr>
-              <w:t>Technologies used: Jav</w:t>
+              <w:t>Technologies used: Java 8, Hibernate, Spring, AngularJS, Maven, Gradle,</w:t>
             </w:r>
             <w:r>
               <w:rPr>
                 <w:i/>
                 <w:lang w:val="en-US"/>
               </w:rPr>
-              <w:t>a 6, Java 7, Hibernate, Spring, Felix (OSGi framework), AngularJS, Ant, Maven, PostgreSQL</w:t>
+              <w:t xml:space="preserve"> JavaScript (ES8), Node.js, express.js,</w:t>
             </w:r>
             <w:r>
               <w:rPr>
                 <w:i/>
                 <w:lang w:val="en-US"/>
               </w:rPr>
-              <w:t>, Karma, Node.js</w:t>
+              <w:t xml:space="preserve"> </w:t>
             </w:r>
             <w:r>
               <w:rPr>
                 <w:i/>
                 <w:lang w:val="en-US"/>
               </w:rPr>
-              <w:t>, Jasmine</w:t>
-            </w:r>
-            <w:r>
-              <w:rPr>
+              <w:t>Karma, Jasmine, Protractor, Grunt, MySQL</w:t>
+            </w:r>
+            <w:r>
+              <w:rPr>
+                <w:b/>
                 <w:i/>
                 <w:lang w:val="en-US"/>
               </w:rPr>
-              <w:t>, Grunt</w:t>
-            </w:r>
-          </w:p>
-          <w:p>
-            <w:pPr>
-              <w:rPr>
-                <w:lang w:val="en-US"/>
-              </w:rPr>
-            </w:pPr>
+              <w:t>, Amazon Web Services</w:t>
+            </w:r>
+            <w:r>
+              <w:rPr>
+                <w:i/>
+                <w:lang w:val="en-US"/>
+              </w:rPr>
+              <w:t xml:space="preserve"> (including CloudFormation, SQS, SNS, Lambdas,  CloudWatch, EC2, Elastic Beanstalk, S3 and others)</w:t>
+            </w:r>
           </w:p>
         </w:tc>
       </w:tr>
@@ -680,36 +652,22 @@
                 <w:b/>
                 <w:lang w:val="en-US"/>
               </w:rPr>
-              <w:t xml:space="preserve">January 2013 – </w:t>
-            </w:r>
-            <w:r>
-              <w:rPr>
-                <w:b/>
-                <w:lang w:val="en-US"/>
-              </w:rPr>
-              <w:t>December 2015</w:t>
-            </w:r>
-          </w:p>
-          <w:p>
-            <w:pPr>
-              <w:rPr>
-                <w:b/>
-                <w:lang w:val="en-US"/>
-              </w:rPr>
-            </w:pPr>
-            <w:r>
-              <w:rPr>
-                <w:b/>
-                <w:lang w:val="en-US"/>
-              </w:rPr>
-              <w:t>Jyväskylä</w:t>
-            </w:r>
-            <w:r>
-              <w:rPr>
-                <w:b/>
-                <w:lang w:val="en-US"/>
-              </w:rPr>
-              <w:t xml:space="preserve"> - Finland</w:t>
+              <w:t>January 2016 – December 2016</w:t>
+            </w:r>
+          </w:p>
+          <w:p>
+            <w:pPr>
+              <w:rPr>
+                <w:b/>
+                <w:lang w:val="en-US"/>
+              </w:rPr>
+            </w:pPr>
+            <w:r>
+              <w:rPr>
+                <w:b/>
+                <w:lang w:val="en-US"/>
+              </w:rPr>
+              <w:t>Paris - France</w:t>
             </w:r>
           </w:p>
         </w:tc>
@@ -729,44 +687,51 @@
                 <w:b/>
                 <w:lang w:val="en-US"/>
               </w:rPr>
-              <w:t>Descom Oy – Java Developer</w:t>
-            </w:r>
-          </w:p>
-          <w:p>
-            <w:pPr>
-              <w:rPr>
-                <w:lang w:val="en-US"/>
-              </w:rPr>
-            </w:pPr>
-            <w:r>
-              <w:rPr>
-                <w:lang w:val="en-US"/>
-              </w:rPr>
-              <w:t xml:space="preserve">Development of transport optimization system aiming </w:t>
-            </w:r>
-            <w:r>
-              <w:rPr>
-                <w:lang w:val="en-US"/>
-              </w:rPr>
-              <w:t xml:space="preserve">to minimalize the cost of </w:t>
-            </w:r>
-            <w:r>
-              <w:rPr>
-                <w:lang w:val="en-US"/>
-              </w:rPr>
-              <w:t>transportation of</w:t>
-            </w:r>
-            <w:r>
-              <w:rPr>
-                <w:lang w:val="en-US"/>
-              </w:rPr>
-              <w:t xml:space="preserve"> goods with trucks, planes and cargo ships</w:t>
-            </w:r>
-            <w:r>
-              <w:rPr>
-                <w:lang w:val="en-US"/>
-              </w:rPr>
-              <w:t>. It included providing various integrations with external services provided by multiple ERP systems and carrier APIs.</w:t>
+              <w:t>CAST Software</w:t>
+            </w:r>
+            <w:r>
+              <w:rPr>
+                <w:b/>
+                <w:lang w:val="en-US"/>
+              </w:rPr>
+              <w:t xml:space="preserve"> – Java developer</w:t>
+            </w:r>
+          </w:p>
+          <w:p>
+            <w:pPr>
+              <w:rPr>
+                <w:lang w:val="en-US"/>
+              </w:rPr>
+            </w:pPr>
+            <w:r>
+              <w:rPr>
+                <w:lang w:val="en-US"/>
+              </w:rPr>
+              <w:t>Development and maintenance of CAST – the family of applications for measuring the software quality</w:t>
+            </w:r>
+            <w:r>
+              <w:rPr>
+                <w:lang w:val="en-US"/>
+              </w:rPr>
+              <w:t xml:space="preserve">, providing in the same time </w:t>
+            </w:r>
+            <w:r>
+              <w:rPr>
+                <w:lang w:val="en-US"/>
+              </w:rPr>
+              <w:t>a</w:t>
+            </w:r>
+            <w:r>
+              <w:rPr>
+                <w:lang w:val="en-US"/>
+              </w:rPr>
+              <w:t xml:space="preserve"> unified user experience regardless of the programming languages and technologies used in the application that </w:t>
+            </w:r>
+            <w:r>
+              <w:rPr>
+                <w:lang w:val="en-US"/>
+              </w:rPr>
+              <w:t>it analyses.</w:t>
             </w:r>
           </w:p>
           <w:p>
@@ -781,27 +746,40 @@
                 <w:i/>
                 <w:lang w:val="en-US"/>
               </w:rPr>
-              <w:t xml:space="preserve">Technologies used: Java 6, Java 7, Hibernate, Spring, EJB v2 and v3, </w:t>
+              <w:t>Technologies used: Jav</w:t>
             </w:r>
             <w:r>
               <w:rPr>
                 <w:i/>
                 <w:lang w:val="en-US"/>
               </w:rPr>
-              <w:t>Mockito, JBehave, Serenity (selenium based framework), Dojo, KnockoutJS, JQuery, T-SQL, Maven</w:t>
+              <w:t>a 6, Java 7, Hibernate, Spring, Felix (OSGi framework), AngularJS, Ant, Maven, PostgreSQL</w:t>
             </w:r>
             <w:r>
               <w:rPr>
                 <w:i/>
                 <w:lang w:val="en-US"/>
               </w:rPr>
-              <w:t>, SOAP, REST</w:t>
-            </w:r>
-          </w:p>
-          <w:p>
-            <w:pPr>
+              <w:t>, Karma, Node.js</w:t>
+            </w:r>
+            <w:r>
               <w:rPr>
                 <w:i/>
+                <w:lang w:val="en-US"/>
+              </w:rPr>
+              <w:t>, Jasmine</w:t>
+            </w:r>
+            <w:r>
+              <w:rPr>
+                <w:i/>
+                <w:lang w:val="en-US"/>
+              </w:rPr>
+              <w:t>, Grunt</w:t>
+            </w:r>
+          </w:p>
+          <w:p>
+            <w:pPr>
+              <w:rPr>
                 <w:lang w:val="en-US"/>
               </w:rPr>
             </w:pPr>
@@ -825,6 +803,179 @@
                 <w:b/>
                 <w:lang w:val="en-US"/>
               </w:rPr>
+              <w:t xml:space="preserve">January 2013 – </w:t>
+            </w:r>
+            <w:r>
+              <w:rPr>
+                <w:b/>
+                <w:lang w:val="en-US"/>
+              </w:rPr>
+              <w:t>December 2015</w:t>
+            </w:r>
+          </w:p>
+          <w:p>
+            <w:pPr>
+              <w:rPr>
+                <w:b/>
+                <w:lang w:val="en-US"/>
+              </w:rPr>
+            </w:pPr>
+            <w:r>
+              <w:rPr>
+                <w:b/>
+                <w:lang w:val="en-US"/>
+              </w:rPr>
+              <w:t>Jyväskylä</w:t>
+            </w:r>
+            <w:r>
+              <w:rPr>
+                <w:b/>
+                <w:lang w:val="en-US"/>
+              </w:rPr>
+              <w:t xml:space="preserve"> - Finland</w:t>
+            </w:r>
+          </w:p>
+        </w:tc>
+        <w:tc>
+          <w:tcPr>
+            <w:tcW w:w="6084" w:type="dxa"/>
+          </w:tcPr>
+          <w:p>
+            <w:pPr>
+              <w:rPr>
+                <w:b/>
+                <w:lang w:val="en-US"/>
+              </w:rPr>
+            </w:pPr>
+            <w:r>
+              <w:rPr>
+                <w:b/>
+                <w:lang w:val="en-US"/>
+              </w:rPr>
+              <w:t xml:space="preserve">Descom Oy – </w:t>
+            </w:r>
+            <w:r>
+              <w:rPr>
+                <w:b/>
+                <w:lang w:val="en-US"/>
+              </w:rPr>
+              <w:t xml:space="preserve">(Lead) </w:t>
+            </w:r>
+            <w:r>
+              <w:rPr>
+                <w:b/>
+                <w:lang w:val="en-US"/>
+              </w:rPr>
+              <w:t>Java Developer</w:t>
+            </w:r>
+          </w:p>
+          <w:p>
+            <w:pPr>
+              <w:rPr>
+                <w:lang w:val="en-US"/>
+              </w:rPr>
+            </w:pPr>
+            <w:r>
+              <w:rPr>
+                <w:lang w:val="en-US"/>
+              </w:rPr>
+              <w:t xml:space="preserve">Development of transport optimization system aiming </w:t>
+            </w:r>
+            <w:r>
+              <w:rPr>
+                <w:lang w:val="en-US"/>
+              </w:rPr>
+              <w:t xml:space="preserve">to minimalize the cost of </w:t>
+            </w:r>
+            <w:r>
+              <w:rPr>
+                <w:lang w:val="en-US"/>
+              </w:rPr>
+              <w:t>transportation of</w:t>
+            </w:r>
+            <w:r>
+              <w:rPr>
+                <w:lang w:val="en-US"/>
+              </w:rPr>
+              <w:t xml:space="preserve"> goods with trucks, planes and cargo ships</w:t>
+            </w:r>
+            <w:r>
+              <w:rPr>
+                <w:lang w:val="en-US"/>
+              </w:rPr>
+              <w:t>. It included providing various integrations with external services provided by multiple ERP systems and carrier APIs.</w:t>
+            </w:r>
+            <w:r>
+              <w:rPr>
+                <w:lang w:val="en-US"/>
+              </w:rPr>
+              <w:t xml:space="preserve"> During the last year, when the customer split into 2 </w:t>
+            </w:r>
+            <w:r>
+              <w:rPr>
+                <w:lang w:val="en-US"/>
+              </w:rPr>
+              <w:lastRenderedPageBreak/>
+              <w:t>separate companies, each of which had separate requirements for the new fetures, I was promoted to the lead position.</w:t>
+            </w:r>
+          </w:p>
+          <w:p>
+            <w:pPr>
+              <w:rPr>
+                <w:i/>
+                <w:lang w:val="en-US"/>
+              </w:rPr>
+            </w:pPr>
+            <w:r>
+              <w:rPr>
+                <w:i/>
+                <w:lang w:val="en-US"/>
+              </w:rPr>
+              <w:t xml:space="preserve">Technologies used: Java 6, Java 7, Hibernate, Spring, EJB v2 and v3, </w:t>
+            </w:r>
+            <w:r>
+              <w:rPr>
+                <w:i/>
+                <w:lang w:val="en-US"/>
+              </w:rPr>
+              <w:t>Mockito, JBehave, Serenity (selenium based framework), Dojo, KnockoutJS, JQuery, T-SQL, Maven</w:t>
+            </w:r>
+            <w:r>
+              <w:rPr>
+                <w:i/>
+                <w:lang w:val="en-US"/>
+              </w:rPr>
+              <w:t>, SOAP, REST</w:t>
+            </w:r>
+          </w:p>
+          <w:p>
+            <w:pPr>
+              <w:rPr>
+                <w:i/>
+                <w:lang w:val="en-US"/>
+              </w:rPr>
+            </w:pPr>
+          </w:p>
+        </w:tc>
+      </w:tr>
+      <w:tr>
+        <w:tc>
+          <w:tcPr>
+            <w:tcW w:w="3544" w:type="dxa"/>
+          </w:tcPr>
+          <w:p>
+            <w:pPr>
+              <w:rPr>
+                <w:b/>
+                <w:lang w:val="en-US"/>
+              </w:rPr>
+            </w:pPr>
+            <w:r>
+              <w:rPr>
+                <w:b/>
+                <w:lang w:val="en-US"/>
+              </w:rPr>
+              <w:lastRenderedPageBreak/>
               <w:t>January 201</w:t>
             </w:r>
             <w:r>
@@ -887,7 +1038,6 @@
               <w:rPr>
                 <w:lang w:val="en-US"/>
               </w:rPr>
-              <w:lastRenderedPageBreak/>
               <w:t>Involved helping other students with performing exercises concerning inter-service communication as well as presenting parts of the lecture.</w:t>
             </w:r>
           </w:p>
@@ -933,7 +1083,6 @@
                 <w:b/>
                 <w:lang w:val="en-US"/>
               </w:rPr>
-              <w:lastRenderedPageBreak/>
               <w:t>September 2012 – December 2012</w:t>
             </w:r>
           </w:p>
@@ -1475,8 +1624,6 @@
               </w:rPr>
               <w:t>,Node.js</w:t>
             </w:r>
-            <w:bookmarkStart w:id="0" w:name="_GoBack"/>
-            <w:bookmarkEnd w:id="0"/>
           </w:p>
         </w:tc>
         <w:tc>
@@ -1849,6 +1996,7 @@
                 <w:shd w:val="clear" w:color="auto" w:fill="FFFFFF"/>
                 <w:lang w:val="en-US"/>
               </w:rPr>
+              <w:lastRenderedPageBreak/>
               <w:t>Graduated with the degree of Bachelor Of Engineering</w:t>
             </w:r>
           </w:p>
@@ -1907,6 +2055,7 @@
                 <w:b/>
                 <w:lang w:val="en-US"/>
               </w:rPr>
+              <w:lastRenderedPageBreak/>
               <w:t>October 2009 – July 2013</w:t>
             </w:r>
           </w:p>
@@ -1994,7 +2143,6 @@
                 <w:shd w:val="clear" w:color="auto" w:fill="FFFFFF"/>
                 <w:lang w:val="en-US"/>
               </w:rPr>
-              <w:lastRenderedPageBreak/>
               <w:t xml:space="preserve">The bachelor thesis available under: </w:t>
             </w:r>
             <w:r>
@@ -2038,7 +2186,6 @@
                 <w:b/>
                 <w:lang w:val="en-US"/>
               </w:rPr>
-              <w:lastRenderedPageBreak/>
               <w:t>February 2011 – July 2011</w:t>
             </w:r>
           </w:p>
@@ -2307,6 +2454,29 @@
           <w:lang w:val="en-US"/>
         </w:rPr>
       </w:pPr>
+    </w:p>
+    <w:p>
+      <w:pPr>
+        <w:rPr>
+          <w:rFonts w:cstheme="minorHAnsi"/>
+          <w:color w:val="auto"/>
+          <w:sz w:val="20"/>
+          <w:szCs w:val="20"/>
+          <w:lang w:val="en-US"/>
+        </w:rPr>
+      </w:pPr>
+      <w:r>
+        <w:rPr>
+          <w:rStyle w:val="Emphasis"/>
+          <w:rFonts w:cstheme="minorHAnsi"/>
+          <w:color w:val="auto"/>
+          <w:sz w:val="20"/>
+          <w:szCs w:val="20"/>
+          <w:shd w:val="clear" w:color="auto" w:fill="FFFFFF"/>
+          <w:lang w:val="en-US"/>
+        </w:rPr>
+        <w:t>I hereby give consent for my personal data included in my application to be processed for the purposes of the recruitment process under the Personal Data Protection Act as of 29 August 1997, consolidated text: Journal of Laws 2016, item 922 as amended.</w:t>
+      </w:r>
     </w:p>
     <w:sectPr>
       <w:pgSz w:w="11906" w:h="16838"/>
@@ -3039,6 +3209,67 @@
       <w:shd w:val="clear" w:color="auto" w:fill="E6E6E6"/>
     </w:rPr>
   </w:style>
+  <w:style w:type="paragraph" w:styleId="Header">
+    <w:name w:val="header"/>
+    <w:basedOn w:val="Normal"/>
+    <w:link w:val="HeaderChar"/>
+    <w:uiPriority w:val="99"/>
+    <w:unhideWhenUsed/>
+    <w:rsid w:val="007D68B4"/>
+    <w:pPr>
+      <w:tabs>
+        <w:tab w:val="center" w:pos="4680"/>
+        <w:tab w:val="right" w:pos="9360"/>
+      </w:tabs>
+      <w:spacing w:after="0" w:line="240" w:lineRule="auto"/>
+    </w:pPr>
+  </w:style>
+  <w:style w:type="character" w:customStyle="1" w:styleId="HeaderChar">
+    <w:name w:val="Header Char"/>
+    <w:basedOn w:val="DefaultParagraphFont"/>
+    <w:link w:val="Header"/>
+    <w:uiPriority w:val="99"/>
+    <w:rsid w:val="007D68B4"/>
+    <w:rPr>
+      <w:color w:val="262626" w:themeColor="text1" w:themeTint="D9"/>
+    </w:rPr>
+  </w:style>
+  <w:style w:type="paragraph" w:styleId="Footer">
+    <w:name w:val="footer"/>
+    <w:basedOn w:val="Normal"/>
+    <w:link w:val="FooterChar"/>
+    <w:uiPriority w:val="99"/>
+    <w:unhideWhenUsed/>
+    <w:rsid w:val="007D68B4"/>
+    <w:pPr>
+      <w:tabs>
+        <w:tab w:val="center" w:pos="4680"/>
+        <w:tab w:val="right" w:pos="9360"/>
+      </w:tabs>
+      <w:spacing w:after="0" w:line="240" w:lineRule="auto"/>
+    </w:pPr>
+  </w:style>
+  <w:style w:type="character" w:customStyle="1" w:styleId="FooterChar">
+    <w:name w:val="Footer Char"/>
+    <w:basedOn w:val="DefaultParagraphFont"/>
+    <w:link w:val="Footer"/>
+    <w:uiPriority w:val="99"/>
+    <w:rsid w:val="007D68B4"/>
+    <w:rPr>
+      <w:color w:val="262626" w:themeColor="text1" w:themeTint="D9"/>
+    </w:rPr>
+  </w:style>
+  <w:style w:type="character" w:styleId="Emphasis">
+    <w:name w:val="Emphasis"/>
+    <w:basedOn w:val="DefaultParagraphFont"/>
+    <w:uiPriority w:val="20"/>
+    <w:qFormat/>
+    <w:rsid w:val="007D68B4"/>
+    <w:rPr>
+      <w:i/>
+      <w:iCs/>
+    </w:rPr>
+  </w:style>
 </w:styles>
 </file>
 
@@ -3308,7 +3539,7 @@
 </file>
 
 <file path=customXml/itemProps1.xml><?xml version="1.0" encoding="utf-8"?>
-<ds:datastoreItem xmlns:ds="http://schemas.openxmlformats.org/officeDocument/2006/customXml" ds:itemID="{EE759889-8E83-4621-8E9A-00E3D3F4AA6B}">
+<ds:datastoreItem xmlns:ds="http://schemas.openxmlformats.org/officeDocument/2006/customXml" ds:itemID="{52849A08-3CE2-4F0A-9CA3-E09666F01695}">
   <ds:schemaRefs>
     <ds:schemaRef ds:uri="http://schemas.openxmlformats.org/officeDocument/2006/bibliography"/>
   </ds:schemaRefs>

</xml_diff>

<commit_message>
updated masters and certificates
</commit_message>
<xml_diff>
--- a/Kamil Janowski - Curriculum Vitae.docx
+++ b/Kamil Janowski - Curriculum Vitae.docx
@@ -544,8 +544,6 @@
               </w:rPr>
               <w:t>, RDS, IAM, API Gateway</w:t>
             </w:r>
-            <w:bookmarkStart w:id="0" w:name="_GoBack"/>
-            <w:bookmarkEnd w:id="0"/>
             <w:r>
               <w:rPr>
                 <w:i/>
@@ -1395,6 +1393,143 @@
                 <w:b/>
                 <w:lang w:val="en-US"/>
               </w:rPr>
+              <w:t>September 2014 – July 2016</w:t>
+            </w:r>
+          </w:p>
+          <w:p>
+            <w:pPr>
+              <w:rPr>
+                <w:b/>
+                <w:lang w:val="en-US"/>
+              </w:rPr>
+            </w:pPr>
+            <w:r>
+              <w:rPr>
+                <w:b/>
+                <w:lang w:val="en-US"/>
+              </w:rPr>
+              <w:t>Jyväskylä</w:t>
+            </w:r>
+            <w:r>
+              <w:rPr>
+                <w:b/>
+                <w:lang w:val="en-US"/>
+              </w:rPr>
+              <w:t xml:space="preserve"> - Finland</w:t>
+            </w:r>
+          </w:p>
+        </w:tc>
+        <w:tc>
+          <w:tcPr>
+            <w:tcW w:w="6084" w:type="dxa"/>
+          </w:tcPr>
+          <w:p>
+            <w:pPr>
+              <w:rPr>
+                <w:b/>
+                <w:lang w:val="en-US"/>
+              </w:rPr>
+            </w:pPr>
+            <w:r>
+              <w:rPr>
+                <w:b/>
+                <w:lang w:val="en-US"/>
+              </w:rPr>
+              <w:t xml:space="preserve">University of </w:t>
+            </w:r>
+            <w:r>
+              <w:rPr>
+                <w:b/>
+                <w:lang w:val="en-US"/>
+              </w:rPr>
+              <w:t>Jyväskylä</w:t>
+            </w:r>
+          </w:p>
+          <w:p>
+            <w:pPr>
+              <w:rPr>
+                <w:shd w:val="clear" w:color="auto" w:fill="FFFFFF"/>
+                <w:lang w:val="en-US"/>
+              </w:rPr>
+            </w:pPr>
+            <w:r>
+              <w:rPr>
+                <w:shd w:val="clear" w:color="auto" w:fill="FFFFFF"/>
+                <w:lang w:val="en-US"/>
+              </w:rPr>
+              <w:t>Web Intelligence and Service Engineering (WISE)</w:t>
+            </w:r>
+          </w:p>
+          <w:p>
+            <w:pPr>
+              <w:rPr>
+                <w:shd w:val="clear" w:color="auto" w:fill="FFFFFF"/>
+                <w:lang w:val="en-US"/>
+              </w:rPr>
+            </w:pPr>
+            <w:r>
+              <w:rPr>
+                <w:shd w:val="clear" w:color="auto" w:fill="FFFFFF"/>
+                <w:lang w:val="en-US"/>
+              </w:rPr>
+              <w:t>Graduated with the Master of Sciences degree</w:t>
+            </w:r>
+          </w:p>
+          <w:p>
+            <w:pPr>
+              <w:rPr>
+                <w:shd w:val="clear" w:color="auto" w:fill="FFFFFF"/>
+                <w:lang w:val="en-US"/>
+              </w:rPr>
+            </w:pPr>
+            <w:r>
+              <w:rPr>
+                <w:shd w:val="clear" w:color="auto" w:fill="FFFFFF"/>
+                <w:lang w:val="en-US"/>
+              </w:rPr>
+              <w:t>The master’s thesis available under:</w:t>
+            </w:r>
+          </w:p>
+          <w:p>
+            <w:pPr>
+              <w:rPr>
+                <w:lang w:val="en-US"/>
+              </w:rPr>
+            </w:pPr>
+            <w:r>
+              <w:rPr>
+                <w:lang w:val="en-US"/>
+              </w:rPr>
+              <w:t>https://jyx.jyu.fi/handle/123456789/63823</w:t>
+            </w:r>
+          </w:p>
+          <w:p>
+            <w:pPr>
+              <w:rPr>
+                <w:shd w:val="clear" w:color="auto" w:fill="FFFFFF"/>
+                <w:lang w:val="en-US"/>
+              </w:rPr>
+            </w:pPr>
+          </w:p>
+        </w:tc>
+      </w:tr>
+      <w:tr>
+        <w:tc>
+          <w:tcPr>
+            <w:tcW w:w="3544" w:type="dxa"/>
+          </w:tcPr>
+          <w:p>
+            <w:pPr>
+              <w:rPr>
+                <w:b/>
+                <w:lang w:val="en-US"/>
+              </w:rPr>
+            </w:pPr>
+            <w:r>
+              <w:rPr>
+                <w:b/>
+                <w:lang w:val="en-US"/>
+              </w:rPr>
               <w:t>September 2012 – July 2013</w:t>
             </w:r>
           </w:p>
@@ -1499,13 +1634,8 @@
               </w:rPr>
               <w:t>https://github.com/kamiljano/PCRemote</w:t>
             </w:r>
-          </w:p>
-          <w:p>
-            <w:pPr>
-              <w:rPr>
-                <w:lang w:val="en-US"/>
-              </w:rPr>
-            </w:pPr>
+            <w:bookmarkStart w:id="0" w:name="_GoBack"/>
+            <w:bookmarkEnd w:id="0"/>
           </w:p>
           <w:p>
             <w:pPr>
@@ -1823,6 +1953,7 @@
         <w:rPr>
           <w:lang w:val="en-US"/>
         </w:rPr>
+        <w:lastRenderedPageBreak/>
         <w:t>Languages</w:t>
       </w:r>
     </w:p>
@@ -1952,7 +2083,6 @@
           <w:shd w:val="clear" w:color="auto" w:fill="FFFFFF"/>
           <w:lang w:val="en-US"/>
         </w:rPr>
-        <w:lastRenderedPageBreak/>
         <w:t>I hereby give consent for my personal data included in my application to be processed for the purposes of the recruitment process under the Personal Data Protection Act as of 29 August 1997, consolidated text: Journal of Laws 2016, item 922 as amended.</w:t>
       </w:r>
     </w:p>
@@ -2164,7 +2294,7 @@
       </w:pPr>
     </w:pPrDefault>
   </w:docDefaults>
-  <w:latentStyles w:defLockedState="0" w:defUIPriority="99" w:defSemiHidden="0" w:defUnhideWhenUsed="0" w:defQFormat="0" w:count="375">
+  <w:latentStyles w:defLockedState="0" w:defUIPriority="99" w:defSemiHidden="0" w:defUnhideWhenUsed="0" w:defQFormat="0" w:count="376">
     <w:lsdException w:name="Normal" w:uiPriority="0" w:qFormat="1"/>
     <w:lsdException w:name="heading 1" w:uiPriority="9" w:qFormat="1"/>
     <w:lsdException w:name="heading 2" w:semiHidden="1" w:uiPriority="9" w:unhideWhenUsed="1" w:qFormat="1"/>
@@ -2270,7 +2400,6 @@
     <w:lsdException w:name="HTML Sample" w:semiHidden="1" w:unhideWhenUsed="1"/>
     <w:lsdException w:name="HTML Typewriter" w:semiHidden="1" w:unhideWhenUsed="1"/>
     <w:lsdException w:name="HTML Variable" w:semiHidden="1" w:unhideWhenUsed="1"/>
-    <w:lsdException w:name="Normal Table" w:semiHidden="1" w:unhideWhenUsed="1"/>
     <w:lsdException w:name="annotation subject" w:semiHidden="1" w:unhideWhenUsed="1"/>
     <w:lsdException w:name="No List" w:semiHidden="1" w:unhideWhenUsed="1"/>
     <w:lsdException w:name="Outline List 1" w:semiHidden="1" w:unhideWhenUsed="1"/>
@@ -2317,10 +2446,8 @@
     <w:lsdException w:name="Table Subtle 2" w:semiHidden="1" w:unhideWhenUsed="1"/>
     <w:lsdException w:name="Table Web 1" w:semiHidden="1" w:unhideWhenUsed="1"/>
     <w:lsdException w:name="Table Web 2" w:semiHidden="1" w:unhideWhenUsed="1"/>
-    <w:lsdException w:name="Table Web 3" w:semiHidden="1" w:unhideWhenUsed="1"/>
     <w:lsdException w:name="Balloon Text" w:semiHidden="1" w:unhideWhenUsed="1"/>
     <w:lsdException w:name="Table Grid" w:uiPriority="39"/>
-    <w:lsdException w:name="Table Theme" w:semiHidden="1" w:unhideWhenUsed="1"/>
     <w:lsdException w:name="Placeholder Text" w:semiHidden="1"/>
     <w:lsdException w:name="No Spacing" w:uiPriority="1" w:qFormat="1"/>
     <w:lsdException w:name="Light Shading" w:uiPriority="60"/>
@@ -2540,6 +2667,7 @@
     <w:lsdException w:name="Smart Hyperlink" w:semiHidden="1" w:unhideWhenUsed="1"/>
     <w:lsdException w:name="Hashtag" w:semiHidden="1" w:unhideWhenUsed="1"/>
     <w:lsdException w:name="Unresolved Mention" w:semiHidden="1" w:unhideWhenUsed="1"/>
+    <w:lsdException w:name="Smart Link" w:semiHidden="1" w:unhideWhenUsed="1"/>
   </w:latentStyles>
   <w:style w:type="paragraph" w:default="1" w:styleId="Normal">
     <w:name w:val="Normal"/>
@@ -3017,7 +3145,7 @@
 </file>
 
 <file path=customXml/itemProps1.xml><?xml version="1.0" encoding="utf-8"?>
-<ds:datastoreItem xmlns:ds="http://schemas.openxmlformats.org/officeDocument/2006/customXml" ds:itemID="{7BD08B3A-C166-4970-B502-8FF892867422}">
+<ds:datastoreItem xmlns:ds="http://schemas.openxmlformats.org/officeDocument/2006/customXml" ds:itemID="{E63ACF5E-A814-40A9-87F4-6D8B166A6B52}">
   <ds:schemaRefs>
     <ds:schemaRef ds:uri="http://schemas.openxmlformats.org/officeDocument/2006/bibliography"/>
   </ds:schemaRefs>

</xml_diff>